<commit_message>
Jour 11  La Porte de l’Exportation-ended
</commit_message>
<xml_diff>
--- a/PACK DE QUÊTES – SEMAINE 2  VR READY/PACK DE QUÊTES – SEMAINE 2  VR READY.docx
+++ b/PACK DE QUÊTES – SEMAINE 2  VR READY/PACK DE QUÊTES – SEMAINE 2  VR READY.docx
@@ -9,13 +9,15 @@
           <w:rFonts w:ascii="Times New Roman" w:eastAsia="Times New Roman" w:hAnsi="Times New Roman" w:cs="Times New Roman"/>
           <w:sz w:val="24"/>
           <w:szCs w:val="24"/>
-        </w:rPr>
-      </w:pPr>
-      <w:r>
-        <w:rPr>
-          <w:rFonts w:ascii="Times New Roman" w:eastAsia="Times New Roman" w:hAnsi="Times New Roman" w:cs="Times New Roman"/>
-          <w:sz w:val="24"/>
-          <w:szCs w:val="24"/>
+          <w:lang w:val="fr-FR"/>
+        </w:rPr>
+      </w:pPr>
+      <w:r>
+        <w:rPr>
+          <w:rFonts w:ascii="Times New Roman" w:eastAsia="Times New Roman" w:hAnsi="Times New Roman" w:cs="Times New Roman"/>
+          <w:sz w:val="24"/>
+          <w:szCs w:val="24"/>
+          <w:lang w:val="fr-FR"/>
         </w:rPr>
         <w:t xml:space="preserve">Bienvenue dans le </w:t>
       </w:r>
@@ -26,6 +28,7 @@
           <w:bCs/>
           <w:sz w:val="24"/>
           <w:szCs w:val="24"/>
+          <w:lang w:val="fr-FR"/>
         </w:rPr>
         <w:t>Pack de Quêtes – Semaine 2 : La Forge de la VR</w:t>
       </w:r>
@@ -34,6 +37,7 @@
           <w:rFonts w:ascii="Times New Roman" w:eastAsia="Times New Roman" w:hAnsi="Times New Roman" w:cs="Times New Roman"/>
           <w:sz w:val="24"/>
           <w:szCs w:val="24"/>
+          <w:lang w:val="fr-FR"/>
         </w:rPr>
         <w:t xml:space="preserve"> </w:t>
       </w:r>
@@ -50,6 +54,7 @@
           <w:rFonts w:ascii="Times New Roman" w:eastAsia="Times New Roman" w:hAnsi="Times New Roman" w:cs="Times New Roman"/>
           <w:sz w:val="24"/>
           <w:szCs w:val="24"/>
+          <w:lang w:val="fr-FR"/>
         </w:rPr>
         <w:br/>
         <w:t xml:space="preserve">Cette semaine, on rentre </w:t>
@@ -61,6 +66,7 @@
           <w:bCs/>
           <w:sz w:val="24"/>
           <w:szCs w:val="24"/>
+          <w:lang w:val="fr-FR"/>
         </w:rPr>
         <w:t>dans le concret pour la VR</w:t>
       </w:r>
@@ -69,26 +75,62 @@
           <w:rFonts w:ascii="Times New Roman" w:eastAsia="Times New Roman" w:hAnsi="Times New Roman" w:cs="Times New Roman"/>
           <w:sz w:val="24"/>
           <w:szCs w:val="24"/>
+          <w:lang w:val="fr-FR"/>
         </w:rPr>
         <w:t xml:space="preserve"> : modélisation </w:t>
       </w:r>
-      <w:r>
-        <w:rPr>
-          <w:rFonts w:ascii="Times New Roman" w:eastAsia="Times New Roman" w:hAnsi="Times New Roman" w:cs="Times New Roman"/>
-          <w:b/>
-          <w:bCs/>
-          <w:sz w:val="24"/>
-          <w:szCs w:val="24"/>
-        </w:rPr>
-        <w:t>low-poly</w:t>
-      </w:r>
-      <w:r>
-        <w:rPr>
-          <w:rFonts w:ascii="Times New Roman" w:eastAsia="Times New Roman" w:hAnsi="Times New Roman" w:cs="Times New Roman"/>
-          <w:sz w:val="24"/>
-          <w:szCs w:val="24"/>
-        </w:rPr>
-        <w:t>, optimisation, UVs, et premières scènes immersives.</w:t>
+      <w:proofErr w:type="spellStart"/>
+      <w:r>
+        <w:rPr>
+          <w:rFonts w:ascii="Times New Roman" w:eastAsia="Times New Roman" w:hAnsi="Times New Roman" w:cs="Times New Roman"/>
+          <w:b/>
+          <w:bCs/>
+          <w:sz w:val="24"/>
+          <w:szCs w:val="24"/>
+          <w:lang w:val="fr-FR"/>
+        </w:rPr>
+        <w:t>low</w:t>
+      </w:r>
+      <w:proofErr w:type="spellEnd"/>
+      <w:r>
+        <w:rPr>
+          <w:rFonts w:ascii="Times New Roman" w:eastAsia="Times New Roman" w:hAnsi="Times New Roman" w:cs="Times New Roman"/>
+          <w:b/>
+          <w:bCs/>
+          <w:sz w:val="24"/>
+          <w:szCs w:val="24"/>
+          <w:lang w:val="fr-FR"/>
+        </w:rPr>
+        <w:t>-poly</w:t>
+      </w:r>
+      <w:r>
+        <w:rPr>
+          <w:rFonts w:ascii="Times New Roman" w:eastAsia="Times New Roman" w:hAnsi="Times New Roman" w:cs="Times New Roman"/>
+          <w:sz w:val="24"/>
+          <w:szCs w:val="24"/>
+          <w:lang w:val="fr-FR"/>
+        </w:rPr>
+        <w:t xml:space="preserve">, optimisation, </w:t>
+      </w:r>
+      <w:proofErr w:type="spellStart"/>
+      <w:r>
+        <w:rPr>
+          <w:rFonts w:ascii="Times New Roman" w:eastAsia="Times New Roman" w:hAnsi="Times New Roman" w:cs="Times New Roman"/>
+          <w:sz w:val="24"/>
+          <w:szCs w:val="24"/>
+          <w:lang w:val="fr-FR"/>
+        </w:rPr>
+        <w:t>UVs</w:t>
+      </w:r>
+      <w:proofErr w:type="spellEnd"/>
+      <w:r>
+        <w:rPr>
+          <w:rFonts w:ascii="Times New Roman" w:eastAsia="Times New Roman" w:hAnsi="Times New Roman" w:cs="Times New Roman"/>
+          <w:sz w:val="24"/>
+          <w:szCs w:val="24"/>
+          <w:lang w:val="fr-FR"/>
+        </w:rPr>
+        <w:t>, et premières scènes immersives.</w:t>
       </w:r>
     </w:p>
     <w:p>
@@ -121,6 +163,7 @@
           <w:bCs/>
           <w:sz w:val="36"/>
           <w:szCs w:val="36"/>
+          <w:lang w:val="fr-FR"/>
         </w:rPr>
       </w:pPr>
       <w:r>
@@ -140,8 +183,33 @@
           <w:bCs/>
           <w:sz w:val="36"/>
           <w:szCs w:val="36"/>
-        </w:rPr>
-        <w:t xml:space="preserve"> PACK DE QUÊTES – SEMAINE 2 : </w:t>
+          <w:lang w:val="fr-FR"/>
+        </w:rPr>
+        <w:t xml:space="preserve"> PACK DE QUÊTES – SEMAINE </w:t>
+      </w:r>
+      <w:proofErr w:type="gramStart"/>
+      <w:r>
+        <w:rPr>
+          <w:rFonts w:ascii="Times New Roman" w:eastAsia="Times New Roman" w:hAnsi="Times New Roman" w:cs="Times New Roman"/>
+          <w:b/>
+          <w:bCs/>
+          <w:sz w:val="36"/>
+          <w:szCs w:val="36"/>
+          <w:lang w:val="fr-FR"/>
+        </w:rPr>
+        <w:t>2 :</w:t>
+      </w:r>
+      <w:proofErr w:type="gramEnd"/>
+      <w:r>
+        <w:rPr>
+          <w:rFonts w:ascii="Times New Roman" w:eastAsia="Times New Roman" w:hAnsi="Times New Roman" w:cs="Times New Roman"/>
+          <w:b/>
+          <w:bCs/>
+          <w:sz w:val="36"/>
+          <w:szCs w:val="36"/>
+          <w:lang w:val="fr-FR"/>
+        </w:rPr>
+        <w:t xml:space="preserve"> </w:t>
       </w:r>
       <w:r>
         <w:rPr>
@@ -152,6 +220,7 @@
           <w:iCs/>
           <w:sz w:val="36"/>
           <w:szCs w:val="36"/>
+          <w:lang w:val="fr-FR"/>
         </w:rPr>
         <w:t>VR READY</w:t>
       </w:r>
@@ -186,6 +255,7 @@
           <w:bCs/>
           <w:sz w:val="27"/>
           <w:szCs w:val="27"/>
+          <w:lang w:val="fr-FR"/>
         </w:rPr>
       </w:pPr>
       <w:r>
@@ -195,18 +265,54 @@
           <w:bCs/>
           <w:sz w:val="27"/>
           <w:szCs w:val="27"/>
-        </w:rPr>
-        <w:t>⚔️</w:t>
-      </w:r>
-      <w:r>
-        <w:rPr>
-          <w:rFonts w:ascii="Times New Roman" w:eastAsia="Times New Roman" w:hAnsi="Times New Roman" w:cs="Times New Roman"/>
+          <w:lang w:val="fr-FR"/>
+        </w:rPr>
+        <w:t>⚔</w:t>
+      </w:r>
+      <w:r>
+        <w:rPr>
+          <w:rFonts w:ascii="Segoe UI Symbol" w:eastAsia="Times New Roman" w:hAnsi="Segoe UI Symbol" w:cs="Segoe UI Symbol"/>
           <w:b/>
           <w:bCs/>
           <w:sz w:val="27"/>
           <w:szCs w:val="27"/>
         </w:rPr>
-        <w:t xml:space="preserve"> Jour 6 : L’Ordre des Low-Poly</w:t>
+        <w:t>️</w:t>
+      </w:r>
+      <w:r>
+        <w:rPr>
+          <w:rFonts w:ascii="Times New Roman" w:eastAsia="Times New Roman" w:hAnsi="Times New Roman" w:cs="Times New Roman"/>
+          <w:b/>
+          <w:bCs/>
+          <w:sz w:val="27"/>
+          <w:szCs w:val="27"/>
+          <w:lang w:val="fr-FR"/>
+        </w:rPr>
+        <w:t xml:space="preserve"> Jour 6 : L’Ordre des </w:t>
+      </w:r>
+      <w:proofErr w:type="spellStart"/>
+      <w:r>
+        <w:rPr>
+          <w:rFonts w:ascii="Times New Roman" w:eastAsia="Times New Roman" w:hAnsi="Times New Roman" w:cs="Times New Roman"/>
+          <w:b/>
+          <w:bCs/>
+          <w:sz w:val="27"/>
+          <w:szCs w:val="27"/>
+          <w:lang w:val="fr-FR"/>
+        </w:rPr>
+        <w:t>Low</w:t>
+      </w:r>
+      <w:proofErr w:type="spellEnd"/>
+      <w:r>
+        <w:rPr>
+          <w:rFonts w:ascii="Times New Roman" w:eastAsia="Times New Roman" w:hAnsi="Times New Roman" w:cs="Times New Roman"/>
+          <w:b/>
+          <w:bCs/>
+          <w:sz w:val="27"/>
+          <w:szCs w:val="27"/>
+          <w:lang w:val="fr-FR"/>
+        </w:rPr>
+        <w:t>-Poly</w:t>
       </w:r>
     </w:p>
     <w:p>
@@ -219,6 +325,7 @@
           <w:bCs/>
           <w:sz w:val="24"/>
           <w:szCs w:val="24"/>
+          <w:lang w:val="fr-FR"/>
         </w:rPr>
       </w:pPr>
       <w:r>
@@ -238,8 +345,57 @@
           <w:bCs/>
           <w:sz w:val="24"/>
           <w:szCs w:val="24"/>
-        </w:rPr>
-        <w:t xml:space="preserve"> Objectif : Comprendre et pratiquer la modélisation low-poly (optimisée pour VR)</w:t>
+          <w:lang w:val="fr-FR"/>
+        </w:rPr>
+        <w:t xml:space="preserve"> </w:t>
+      </w:r>
+      <w:proofErr w:type="gramStart"/>
+      <w:r>
+        <w:rPr>
+          <w:rFonts w:ascii="Times New Roman" w:eastAsia="Times New Roman" w:hAnsi="Times New Roman" w:cs="Times New Roman"/>
+          <w:b/>
+          <w:bCs/>
+          <w:sz w:val="24"/>
+          <w:szCs w:val="24"/>
+          <w:lang w:val="fr-FR"/>
+        </w:rPr>
+        <w:t>Objectif :</w:t>
+      </w:r>
+      <w:proofErr w:type="gramEnd"/>
+      <w:r>
+        <w:rPr>
+          <w:rFonts w:ascii="Times New Roman" w:eastAsia="Times New Roman" w:hAnsi="Times New Roman" w:cs="Times New Roman"/>
+          <w:b/>
+          <w:bCs/>
+          <w:sz w:val="24"/>
+          <w:szCs w:val="24"/>
+          <w:lang w:val="fr-FR"/>
+        </w:rPr>
+        <w:t xml:space="preserve"> Comprendre et pratiquer la modélisation </w:t>
+      </w:r>
+      <w:proofErr w:type="spellStart"/>
+      <w:r>
+        <w:rPr>
+          <w:rFonts w:ascii="Times New Roman" w:eastAsia="Times New Roman" w:hAnsi="Times New Roman" w:cs="Times New Roman"/>
+          <w:b/>
+          <w:bCs/>
+          <w:sz w:val="24"/>
+          <w:szCs w:val="24"/>
+          <w:lang w:val="fr-FR"/>
+        </w:rPr>
+        <w:t>low</w:t>
+      </w:r>
+      <w:proofErr w:type="spellEnd"/>
+      <w:r>
+        <w:rPr>
+          <w:rFonts w:ascii="Times New Roman" w:eastAsia="Times New Roman" w:hAnsi="Times New Roman" w:cs="Times New Roman"/>
+          <w:b/>
+          <w:bCs/>
+          <w:sz w:val="24"/>
+          <w:szCs w:val="24"/>
+          <w:lang w:val="fr-FR"/>
+        </w:rPr>
+        <w:t>-poly (optimisée pour VR)</w:t>
       </w:r>
     </w:p>
     <w:p>
@@ -272,8 +428,20 @@
           <w:sz w:val="24"/>
           <w:szCs w:val="24"/>
         </w:rPr>
-        <w:t xml:space="preserve"> Concept :</w:t>
-      </w:r>
+        <w:t xml:space="preserve"> </w:t>
+      </w:r>
+      <w:proofErr w:type="gramStart"/>
+      <w:r>
+        <w:rPr>
+          <w:rFonts w:ascii="Times New Roman" w:eastAsia="Times New Roman" w:hAnsi="Times New Roman" w:cs="Times New Roman"/>
+          <w:b/>
+          <w:bCs/>
+          <w:sz w:val="24"/>
+          <w:szCs w:val="24"/>
+        </w:rPr>
+        <w:t>Concept :</w:t>
+      </w:r>
+      <w:proofErr w:type="gramEnd"/>
     </w:p>
     <w:p>
       <w:pPr>
@@ -286,23 +454,39 @@
           <w:rFonts w:ascii="Times New Roman" w:eastAsia="Times New Roman" w:hAnsi="Times New Roman" w:cs="Times New Roman"/>
           <w:sz w:val="24"/>
           <w:szCs w:val="24"/>
-        </w:rPr>
-      </w:pPr>
-      <w:r>
-        <w:rPr>
-          <w:rFonts w:ascii="Times New Roman" w:eastAsia="Times New Roman" w:hAnsi="Times New Roman" w:cs="Times New Roman"/>
-          <w:b/>
-          <w:bCs/>
-          <w:sz w:val="24"/>
-          <w:szCs w:val="24"/>
-        </w:rPr>
-        <w:t>Low-poly</w:t>
-      </w:r>
-      <w:r>
-        <w:rPr>
-          <w:rFonts w:ascii="Times New Roman" w:eastAsia="Times New Roman" w:hAnsi="Times New Roman" w:cs="Times New Roman"/>
-          <w:sz w:val="24"/>
-          <w:szCs w:val="24"/>
+          <w:lang w:val="fr-FR"/>
+        </w:rPr>
+      </w:pPr>
+      <w:proofErr w:type="spellStart"/>
+      <w:r>
+        <w:rPr>
+          <w:rFonts w:ascii="Times New Roman" w:eastAsia="Times New Roman" w:hAnsi="Times New Roman" w:cs="Times New Roman"/>
+          <w:b/>
+          <w:bCs/>
+          <w:sz w:val="24"/>
+          <w:szCs w:val="24"/>
+          <w:lang w:val="fr-FR"/>
+        </w:rPr>
+        <w:t>Low</w:t>
+      </w:r>
+      <w:proofErr w:type="spellEnd"/>
+      <w:r>
+        <w:rPr>
+          <w:rFonts w:ascii="Times New Roman" w:eastAsia="Times New Roman" w:hAnsi="Times New Roman" w:cs="Times New Roman"/>
+          <w:b/>
+          <w:bCs/>
+          <w:sz w:val="24"/>
+          <w:szCs w:val="24"/>
+          <w:lang w:val="fr-FR"/>
+        </w:rPr>
+        <w:t>-poly</w:t>
+      </w:r>
+      <w:r>
+        <w:rPr>
+          <w:rFonts w:ascii="Times New Roman" w:eastAsia="Times New Roman" w:hAnsi="Times New Roman" w:cs="Times New Roman"/>
+          <w:sz w:val="24"/>
+          <w:szCs w:val="24"/>
+          <w:lang w:val="fr-FR"/>
         </w:rPr>
         <w:t xml:space="preserve"> = peu de polygones → plus rapide à charger, essentiel pour VR</w:t>
       </w:r>
@@ -318,13 +502,15 @@
           <w:rFonts w:ascii="Times New Roman" w:eastAsia="Times New Roman" w:hAnsi="Times New Roman" w:cs="Times New Roman"/>
           <w:sz w:val="24"/>
           <w:szCs w:val="24"/>
-        </w:rPr>
-      </w:pPr>
-      <w:r>
-        <w:rPr>
-          <w:rFonts w:ascii="Times New Roman" w:eastAsia="Times New Roman" w:hAnsi="Times New Roman" w:cs="Times New Roman"/>
-          <w:sz w:val="24"/>
-          <w:szCs w:val="24"/>
+          <w:lang w:val="fr-FR"/>
+        </w:rPr>
+      </w:pPr>
+      <w:r>
+        <w:rPr>
+          <w:rFonts w:ascii="Times New Roman" w:eastAsia="Times New Roman" w:hAnsi="Times New Roman" w:cs="Times New Roman"/>
+          <w:sz w:val="24"/>
+          <w:szCs w:val="24"/>
+          <w:lang w:val="fr-FR"/>
         </w:rPr>
         <w:t xml:space="preserve">On cherche la </w:t>
       </w:r>
@@ -335,6 +521,7 @@
           <w:bCs/>
           <w:sz w:val="24"/>
           <w:szCs w:val="24"/>
+          <w:lang w:val="fr-FR"/>
         </w:rPr>
         <w:t>forme</w:t>
       </w:r>
@@ -343,6 +530,7 @@
           <w:rFonts w:ascii="Times New Roman" w:eastAsia="Times New Roman" w:hAnsi="Times New Roman" w:cs="Times New Roman"/>
           <w:sz w:val="24"/>
           <w:szCs w:val="24"/>
+          <w:lang w:val="fr-FR"/>
         </w:rPr>
         <w:t>, pas le détail (les textures feront le reste)</w:t>
       </w:r>
@@ -358,15 +546,37 @@
           <w:rFonts w:ascii="Times New Roman" w:eastAsia="Times New Roman" w:hAnsi="Times New Roman" w:cs="Times New Roman"/>
           <w:sz w:val="24"/>
           <w:szCs w:val="24"/>
-        </w:rPr>
-      </w:pPr>
-      <w:r>
-        <w:rPr>
-          <w:rFonts w:ascii="Times New Roman" w:eastAsia="Times New Roman" w:hAnsi="Times New Roman" w:cs="Times New Roman"/>
-          <w:sz w:val="24"/>
-          <w:szCs w:val="24"/>
-        </w:rPr>
-        <w:t>On évite les subdivs inutiles, on garde les objets simples</w:t>
+          <w:lang w:val="fr-FR"/>
+        </w:rPr>
+      </w:pPr>
+      <w:r>
+        <w:rPr>
+          <w:rFonts w:ascii="Times New Roman" w:eastAsia="Times New Roman" w:hAnsi="Times New Roman" w:cs="Times New Roman"/>
+          <w:sz w:val="24"/>
+          <w:szCs w:val="24"/>
+          <w:lang w:val="fr-FR"/>
+        </w:rPr>
+        <w:t xml:space="preserve">On évite les </w:t>
+      </w:r>
+      <w:proofErr w:type="spellStart"/>
+      <w:r>
+        <w:rPr>
+          <w:rFonts w:ascii="Times New Roman" w:eastAsia="Times New Roman" w:hAnsi="Times New Roman" w:cs="Times New Roman"/>
+          <w:sz w:val="24"/>
+          <w:szCs w:val="24"/>
+          <w:lang w:val="fr-FR"/>
+        </w:rPr>
+        <w:t>subdivs</w:t>
+      </w:r>
+      <w:proofErr w:type="spellEnd"/>
+      <w:r>
+        <w:rPr>
+          <w:rFonts w:ascii="Times New Roman" w:eastAsia="Times New Roman" w:hAnsi="Times New Roman" w:cs="Times New Roman"/>
+          <w:sz w:val="24"/>
+          <w:szCs w:val="24"/>
+          <w:lang w:val="fr-FR"/>
+        </w:rPr>
+        <w:t xml:space="preserve"> inutiles, on garde les objets simples</w:t>
       </w:r>
     </w:p>
     <w:p>
@@ -381,16 +591,30 @@
           <w:szCs w:val="24"/>
         </w:rPr>
       </w:pPr>
-      <w:r>
-        <w:rPr>
-          <w:rFonts w:ascii="Times New Roman" w:eastAsia="Times New Roman" w:hAnsi="Times New Roman" w:cs="Times New Roman"/>
-          <w:b/>
-          <w:bCs/>
-          <w:sz w:val="24"/>
-          <w:szCs w:val="24"/>
-        </w:rPr>
-        <w:t>Étapes :</w:t>
-      </w:r>
+      <w:proofErr w:type="spellStart"/>
+      <w:proofErr w:type="gramStart"/>
+      <w:r>
+        <w:rPr>
+          <w:rFonts w:ascii="Times New Roman" w:eastAsia="Times New Roman" w:hAnsi="Times New Roman" w:cs="Times New Roman"/>
+          <w:b/>
+          <w:bCs/>
+          <w:sz w:val="24"/>
+          <w:szCs w:val="24"/>
+        </w:rPr>
+        <w:t>Étapes</w:t>
+      </w:r>
+      <w:proofErr w:type="spellEnd"/>
+      <w:r>
+        <w:rPr>
+          <w:rFonts w:ascii="Times New Roman" w:eastAsia="Times New Roman" w:hAnsi="Times New Roman" w:cs="Times New Roman"/>
+          <w:b/>
+          <w:bCs/>
+          <w:sz w:val="24"/>
+          <w:szCs w:val="24"/>
+        </w:rPr>
+        <w:t xml:space="preserve"> :</w:t>
+      </w:r>
+      <w:proofErr w:type="gramEnd"/>
     </w:p>
     <w:p>
       <w:pPr>
@@ -403,13 +627,15 @@
           <w:rFonts w:ascii="Times New Roman" w:eastAsia="Times New Roman" w:hAnsi="Times New Roman" w:cs="Times New Roman"/>
           <w:sz w:val="24"/>
           <w:szCs w:val="24"/>
-        </w:rPr>
-      </w:pPr>
-      <w:r>
-        <w:rPr>
-          <w:rFonts w:ascii="Times New Roman" w:eastAsia="Times New Roman" w:hAnsi="Times New Roman" w:cs="Times New Roman"/>
-          <w:sz w:val="24"/>
-          <w:szCs w:val="24"/>
+          <w:lang w:val="fr-FR"/>
+        </w:rPr>
+      </w:pPr>
+      <w:r>
+        <w:rPr>
+          <w:rFonts w:ascii="Times New Roman" w:eastAsia="Times New Roman" w:hAnsi="Times New Roman" w:cs="Times New Roman"/>
+          <w:sz w:val="24"/>
+          <w:szCs w:val="24"/>
+          <w:lang w:val="fr-FR"/>
         </w:rPr>
         <w:t xml:space="preserve">Crée une </w:t>
       </w:r>
@@ -420,8 +646,33 @@
           <w:bCs/>
           <w:sz w:val="24"/>
           <w:szCs w:val="24"/>
-        </w:rPr>
-        <w:t>maison low-poly stylisée</w:t>
+          <w:lang w:val="fr-FR"/>
+        </w:rPr>
+        <w:t xml:space="preserve">maison </w:t>
+      </w:r>
+      <w:proofErr w:type="spellStart"/>
+      <w:r>
+        <w:rPr>
+          <w:rFonts w:ascii="Times New Roman" w:eastAsia="Times New Roman" w:hAnsi="Times New Roman" w:cs="Times New Roman"/>
+          <w:b/>
+          <w:bCs/>
+          <w:sz w:val="24"/>
+          <w:szCs w:val="24"/>
+          <w:lang w:val="fr-FR"/>
+        </w:rPr>
+        <w:t>low</w:t>
+      </w:r>
+      <w:proofErr w:type="spellEnd"/>
+      <w:r>
+        <w:rPr>
+          <w:rFonts w:ascii="Times New Roman" w:eastAsia="Times New Roman" w:hAnsi="Times New Roman" w:cs="Times New Roman"/>
+          <w:b/>
+          <w:bCs/>
+          <w:sz w:val="24"/>
+          <w:szCs w:val="24"/>
+          <w:lang w:val="fr-FR"/>
+        </w:rPr>
+        <w:t>-poly stylisée</w:t>
       </w:r>
     </w:p>
     <w:p>
@@ -435,13 +686,15 @@
           <w:rFonts w:ascii="Times New Roman" w:eastAsia="Times New Roman" w:hAnsi="Times New Roman" w:cs="Times New Roman"/>
           <w:sz w:val="24"/>
           <w:szCs w:val="24"/>
-        </w:rPr>
-      </w:pPr>
-      <w:r>
-        <w:rPr>
-          <w:rFonts w:ascii="Times New Roman" w:eastAsia="Times New Roman" w:hAnsi="Times New Roman" w:cs="Times New Roman"/>
-          <w:sz w:val="24"/>
-          <w:szCs w:val="24"/>
+          <w:lang w:val="fr-FR"/>
+        </w:rPr>
+      </w:pPr>
+      <w:r>
+        <w:rPr>
+          <w:rFonts w:ascii="Times New Roman" w:eastAsia="Times New Roman" w:hAnsi="Times New Roman" w:cs="Times New Roman"/>
+          <w:sz w:val="24"/>
+          <w:szCs w:val="24"/>
+          <w:lang w:val="fr-FR"/>
         </w:rPr>
         <w:t xml:space="preserve">Utilise </w:t>
       </w:r>
@@ -452,6 +705,7 @@
           <w:bCs/>
           <w:sz w:val="24"/>
           <w:szCs w:val="24"/>
+          <w:lang w:val="fr-FR"/>
         </w:rPr>
         <w:t>le moins de faces possible</w:t>
       </w:r>
@@ -467,13 +721,15 @@
           <w:rFonts w:ascii="Times New Roman" w:eastAsia="Times New Roman" w:hAnsi="Times New Roman" w:cs="Times New Roman"/>
           <w:sz w:val="24"/>
           <w:szCs w:val="24"/>
-        </w:rPr>
-      </w:pPr>
-      <w:r>
-        <w:rPr>
-          <w:rFonts w:ascii="Times New Roman" w:eastAsia="Times New Roman" w:hAnsi="Times New Roman" w:cs="Times New Roman"/>
-          <w:sz w:val="24"/>
-          <w:szCs w:val="24"/>
+          <w:lang w:val="fr-FR"/>
+        </w:rPr>
+      </w:pPr>
+      <w:r>
+        <w:rPr>
+          <w:rFonts w:ascii="Times New Roman" w:eastAsia="Times New Roman" w:hAnsi="Times New Roman" w:cs="Times New Roman"/>
+          <w:sz w:val="24"/>
+          <w:szCs w:val="24"/>
+          <w:lang w:val="fr-FR"/>
         </w:rPr>
         <w:t>Évite les subdivisions, reste en formes simples</w:t>
       </w:r>
@@ -489,13 +745,15 @@
           <w:rFonts w:ascii="Times New Roman" w:eastAsia="Times New Roman" w:hAnsi="Times New Roman" w:cs="Times New Roman"/>
           <w:sz w:val="24"/>
           <w:szCs w:val="24"/>
-        </w:rPr>
-      </w:pPr>
-      <w:r>
-        <w:rPr>
-          <w:rFonts w:ascii="Times New Roman" w:eastAsia="Times New Roman" w:hAnsi="Times New Roman" w:cs="Times New Roman"/>
-          <w:sz w:val="24"/>
-          <w:szCs w:val="24"/>
+          <w:lang w:val="fr-FR"/>
+        </w:rPr>
+      </w:pPr>
+      <w:r>
+        <w:rPr>
+          <w:rFonts w:ascii="Times New Roman" w:eastAsia="Times New Roman" w:hAnsi="Times New Roman" w:cs="Times New Roman"/>
+          <w:sz w:val="24"/>
+          <w:szCs w:val="24"/>
+          <w:lang w:val="fr-FR"/>
         </w:rPr>
         <w:t>Optionnel : ajoute un arbre stylisé (tronc = cylindre, feuillage = sphère)</w:t>
       </w:r>
@@ -523,8 +781,18 @@
           <w:sz w:val="24"/>
           <w:szCs w:val="24"/>
         </w:rPr>
-        <w:t xml:space="preserve"> Tips :</w:t>
-      </w:r>
+        <w:t xml:space="preserve"> </w:t>
+      </w:r>
+      <w:proofErr w:type="gramStart"/>
+      <w:r>
+        <w:rPr>
+          <w:rFonts w:ascii="Times New Roman" w:eastAsia="Times New Roman" w:hAnsi="Times New Roman" w:cs="Times New Roman"/>
+          <w:sz w:val="24"/>
+          <w:szCs w:val="24"/>
+        </w:rPr>
+        <w:t>Tips :</w:t>
+      </w:r>
+      <w:proofErr w:type="gramEnd"/>
     </w:p>
     <w:p>
       <w:pPr>
@@ -537,23 +805,39 @@
           <w:rFonts w:ascii="Times New Roman" w:eastAsia="Times New Roman" w:hAnsi="Times New Roman" w:cs="Times New Roman"/>
           <w:sz w:val="24"/>
           <w:szCs w:val="24"/>
-        </w:rPr>
-      </w:pPr>
-      <w:r>
-        <w:rPr>
-          <w:rFonts w:ascii="Times New Roman" w:eastAsia="Times New Roman" w:hAnsi="Times New Roman" w:cs="Times New Roman"/>
-          <w:b/>
-          <w:bCs/>
-          <w:sz w:val="24"/>
-          <w:szCs w:val="24"/>
-        </w:rPr>
-        <w:t>Modificateur Decimate</w:t>
-      </w:r>
-      <w:r>
-        <w:rPr>
-          <w:rFonts w:ascii="Times New Roman" w:eastAsia="Times New Roman" w:hAnsi="Times New Roman" w:cs="Times New Roman"/>
-          <w:sz w:val="24"/>
-          <w:szCs w:val="24"/>
+          <w:lang w:val="fr-FR"/>
+        </w:rPr>
+      </w:pPr>
+      <w:r>
+        <w:rPr>
+          <w:rFonts w:ascii="Times New Roman" w:eastAsia="Times New Roman" w:hAnsi="Times New Roman" w:cs="Times New Roman"/>
+          <w:b/>
+          <w:bCs/>
+          <w:sz w:val="24"/>
+          <w:szCs w:val="24"/>
+          <w:lang w:val="fr-FR"/>
+        </w:rPr>
+        <w:t xml:space="preserve">Modificateur </w:t>
+      </w:r>
+      <w:proofErr w:type="spellStart"/>
+      <w:r>
+        <w:rPr>
+          <w:rFonts w:ascii="Times New Roman" w:eastAsia="Times New Roman" w:hAnsi="Times New Roman" w:cs="Times New Roman"/>
+          <w:b/>
+          <w:bCs/>
+          <w:sz w:val="24"/>
+          <w:szCs w:val="24"/>
+          <w:lang w:val="fr-FR"/>
+        </w:rPr>
+        <w:t>Decimate</w:t>
+      </w:r>
+      <w:proofErr w:type="spellEnd"/>
+      <w:r>
+        <w:rPr>
+          <w:rFonts w:ascii="Times New Roman" w:eastAsia="Times New Roman" w:hAnsi="Times New Roman" w:cs="Times New Roman"/>
+          <w:sz w:val="24"/>
+          <w:szCs w:val="24"/>
+          <w:lang w:val="fr-FR"/>
         </w:rPr>
         <w:t xml:space="preserve"> pour réduire la géométrie</w:t>
       </w:r>
@@ -569,25 +853,81 @@
           <w:rFonts w:ascii="Times New Roman" w:eastAsia="Times New Roman" w:hAnsi="Times New Roman" w:cs="Times New Roman"/>
           <w:sz w:val="24"/>
           <w:szCs w:val="24"/>
-        </w:rPr>
-      </w:pPr>
-      <w:r>
-        <w:rPr>
-          <w:rFonts w:ascii="Times New Roman" w:eastAsia="Times New Roman" w:hAnsi="Times New Roman" w:cs="Times New Roman"/>
-          <w:b/>
-          <w:bCs/>
-          <w:sz w:val="24"/>
-          <w:szCs w:val="24"/>
-        </w:rPr>
-        <w:t>Shade Flat</w:t>
-      </w:r>
-      <w:r>
-        <w:rPr>
-          <w:rFonts w:ascii="Times New Roman" w:eastAsia="Times New Roman" w:hAnsi="Times New Roman" w:cs="Times New Roman"/>
-          <w:sz w:val="24"/>
-          <w:szCs w:val="24"/>
-        </w:rPr>
-        <w:t xml:space="preserve"> (clic droit sur l’objet &gt; Shade Flat) pour garder l’esthétique low-poly</w:t>
+          <w:lang w:val="fr-FR"/>
+        </w:rPr>
+      </w:pPr>
+      <w:proofErr w:type="spellStart"/>
+      <w:r>
+        <w:rPr>
+          <w:rFonts w:ascii="Times New Roman" w:eastAsia="Times New Roman" w:hAnsi="Times New Roman" w:cs="Times New Roman"/>
+          <w:b/>
+          <w:bCs/>
+          <w:sz w:val="24"/>
+          <w:szCs w:val="24"/>
+          <w:lang w:val="fr-FR"/>
+        </w:rPr>
+        <w:t>Shade</w:t>
+      </w:r>
+      <w:proofErr w:type="spellEnd"/>
+      <w:r>
+        <w:rPr>
+          <w:rFonts w:ascii="Times New Roman" w:eastAsia="Times New Roman" w:hAnsi="Times New Roman" w:cs="Times New Roman"/>
+          <w:b/>
+          <w:bCs/>
+          <w:sz w:val="24"/>
+          <w:szCs w:val="24"/>
+          <w:lang w:val="fr-FR"/>
+        </w:rPr>
+        <w:t xml:space="preserve"> Flat</w:t>
+      </w:r>
+      <w:r>
+        <w:rPr>
+          <w:rFonts w:ascii="Times New Roman" w:eastAsia="Times New Roman" w:hAnsi="Times New Roman" w:cs="Times New Roman"/>
+          <w:sz w:val="24"/>
+          <w:szCs w:val="24"/>
+          <w:lang w:val="fr-FR"/>
+        </w:rPr>
+        <w:t xml:space="preserve"> (clic droit sur l’objet &gt; </w:t>
+      </w:r>
+      <w:proofErr w:type="spellStart"/>
+      <w:r>
+        <w:rPr>
+          <w:rFonts w:ascii="Times New Roman" w:eastAsia="Times New Roman" w:hAnsi="Times New Roman" w:cs="Times New Roman"/>
+          <w:sz w:val="24"/>
+          <w:szCs w:val="24"/>
+          <w:lang w:val="fr-FR"/>
+        </w:rPr>
+        <w:t>Shade</w:t>
+      </w:r>
+      <w:proofErr w:type="spellEnd"/>
+      <w:r>
+        <w:rPr>
+          <w:rFonts w:ascii="Times New Roman" w:eastAsia="Times New Roman" w:hAnsi="Times New Roman" w:cs="Times New Roman"/>
+          <w:sz w:val="24"/>
+          <w:szCs w:val="24"/>
+          <w:lang w:val="fr-FR"/>
+        </w:rPr>
+        <w:t xml:space="preserve"> Flat) pour garder l’esthétique </w:t>
+      </w:r>
+      <w:proofErr w:type="spellStart"/>
+      <w:r>
+        <w:rPr>
+          <w:rFonts w:ascii="Times New Roman" w:eastAsia="Times New Roman" w:hAnsi="Times New Roman" w:cs="Times New Roman"/>
+          <w:sz w:val="24"/>
+          <w:szCs w:val="24"/>
+          <w:lang w:val="fr-FR"/>
+        </w:rPr>
+        <w:t>low</w:t>
+      </w:r>
+      <w:proofErr w:type="spellEnd"/>
+      <w:r>
+        <w:rPr>
+          <w:rFonts w:ascii="Times New Roman" w:eastAsia="Times New Roman" w:hAnsi="Times New Roman" w:cs="Times New Roman"/>
+          <w:sz w:val="24"/>
+          <w:szCs w:val="24"/>
+          <w:lang w:val="fr-FR"/>
+        </w:rPr>
+        <w:t>-poly</w:t>
       </w:r>
     </w:p>
     <w:p>
@@ -620,6 +960,7 @@
           <w:bCs/>
           <w:sz w:val="27"/>
           <w:szCs w:val="27"/>
+          <w:lang w:val="fr-FR"/>
         </w:rPr>
       </w:pPr>
       <w:r>
@@ -629,17 +970,29 @@
           <w:bCs/>
           <w:sz w:val="27"/>
           <w:szCs w:val="27"/>
-        </w:rPr>
-        <w:t>⚔️</w:t>
-      </w:r>
-      <w:r>
-        <w:rPr>
-          <w:rFonts w:ascii="Times New Roman" w:eastAsia="Times New Roman" w:hAnsi="Times New Roman" w:cs="Times New Roman"/>
+          <w:lang w:val="fr-FR"/>
+        </w:rPr>
+        <w:t>⚔</w:t>
+      </w:r>
+      <w:r>
+        <w:rPr>
+          <w:rFonts w:ascii="Segoe UI Symbol" w:eastAsia="Times New Roman" w:hAnsi="Segoe UI Symbol" w:cs="Segoe UI Symbol"/>
           <w:b/>
           <w:bCs/>
           <w:sz w:val="27"/>
           <w:szCs w:val="27"/>
         </w:rPr>
+        <w:t>️</w:t>
+      </w:r>
+      <w:r>
+        <w:rPr>
+          <w:rFonts w:ascii="Times New Roman" w:eastAsia="Times New Roman" w:hAnsi="Times New Roman" w:cs="Times New Roman"/>
+          <w:b/>
+          <w:bCs/>
+          <w:sz w:val="27"/>
+          <w:szCs w:val="27"/>
+          <w:lang w:val="fr-FR"/>
+        </w:rPr>
         <w:t xml:space="preserve"> Jour 7 : Le Tome des Modificateurs</w:t>
       </w:r>
     </w:p>
@@ -653,6 +1006,7 @@
           <w:bCs/>
           <w:sz w:val="24"/>
           <w:szCs w:val="24"/>
+          <w:lang w:val="fr-FR"/>
         </w:rPr>
       </w:pPr>
       <w:r>
@@ -672,9 +1026,35 @@
           <w:bCs/>
           <w:sz w:val="24"/>
           <w:szCs w:val="24"/>
-        </w:rPr>
-        <w:t xml:space="preserve"> Objectif : Utiliser les </w:t>
-      </w:r>
+          <w:lang w:val="fr-FR"/>
+        </w:rPr>
+        <w:t xml:space="preserve"> </w:t>
+      </w:r>
+      <w:proofErr w:type="gramStart"/>
+      <w:r>
+        <w:rPr>
+          <w:rFonts w:ascii="Times New Roman" w:eastAsia="Times New Roman" w:hAnsi="Times New Roman" w:cs="Times New Roman"/>
+          <w:b/>
+          <w:bCs/>
+          <w:sz w:val="24"/>
+          <w:szCs w:val="24"/>
+          <w:lang w:val="fr-FR"/>
+        </w:rPr>
+        <w:t>Objectif :</w:t>
+      </w:r>
+      <w:proofErr w:type="gramEnd"/>
+      <w:r>
+        <w:rPr>
+          <w:rFonts w:ascii="Times New Roman" w:eastAsia="Times New Roman" w:hAnsi="Times New Roman" w:cs="Times New Roman"/>
+          <w:b/>
+          <w:bCs/>
+          <w:sz w:val="24"/>
+          <w:szCs w:val="24"/>
+          <w:lang w:val="fr-FR"/>
+        </w:rPr>
+        <w:t xml:space="preserve"> Utiliser les </w:t>
+      </w:r>
+      <w:proofErr w:type="spellStart"/>
       <w:r>
         <w:rPr>
           <w:rFonts w:ascii="Times New Roman" w:eastAsia="Times New Roman" w:hAnsi="Times New Roman" w:cs="Times New Roman"/>
@@ -684,16 +1064,19 @@
           <w:iCs/>
           <w:sz w:val="24"/>
           <w:szCs w:val="24"/>
+          <w:lang w:val="fr-FR"/>
         </w:rPr>
         <w:t>modifiers</w:t>
       </w:r>
-      <w:r>
-        <w:rPr>
-          <w:rFonts w:ascii="Times New Roman" w:eastAsia="Times New Roman" w:hAnsi="Times New Roman" w:cs="Times New Roman"/>
-          <w:b/>
-          <w:bCs/>
-          <w:sz w:val="24"/>
-          <w:szCs w:val="24"/>
+      <w:proofErr w:type="spellEnd"/>
+      <w:r>
+        <w:rPr>
+          <w:rFonts w:ascii="Times New Roman" w:eastAsia="Times New Roman" w:hAnsi="Times New Roman" w:cs="Times New Roman"/>
+          <w:b/>
+          <w:bCs/>
+          <w:sz w:val="24"/>
+          <w:szCs w:val="24"/>
+          <w:lang w:val="fr-FR"/>
         </w:rPr>
         <w:t xml:space="preserve"> pour modéliser plus vite et mieux</w:t>
       </w:r>
@@ -708,6 +1091,7 @@
           <w:bCs/>
           <w:sz w:val="24"/>
           <w:szCs w:val="24"/>
+          <w:lang w:val="fr-FR"/>
         </w:rPr>
       </w:pPr>
       <w:r>
@@ -727,6 +1111,7 @@
           <w:bCs/>
           <w:sz w:val="24"/>
           <w:szCs w:val="24"/>
+          <w:lang w:val="fr-FR"/>
         </w:rPr>
         <w:t xml:space="preserve"> Concept :</w:t>
       </w:r>
@@ -738,31 +1123,55 @@
           <w:rFonts w:ascii="Times New Roman" w:eastAsia="Times New Roman" w:hAnsi="Times New Roman" w:cs="Times New Roman"/>
           <w:sz w:val="24"/>
           <w:szCs w:val="24"/>
-        </w:rPr>
-      </w:pPr>
-      <w:r>
-        <w:rPr>
-          <w:rFonts w:ascii="Times New Roman" w:eastAsia="Times New Roman" w:hAnsi="Times New Roman" w:cs="Times New Roman"/>
-          <w:sz w:val="24"/>
-          <w:szCs w:val="24"/>
-        </w:rPr>
-        <w:t>Les modifiers permettent d’ajouter des effets non destructifs à ta modélisation.</w:t>
-      </w:r>
-    </w:p>
-    <w:p>
-      <w:pPr>
-        <w:spacing w:before="100" w:beforeAutospacing="1" w:after="100" w:afterAutospacing="1" w:line="240" w:lineRule="auto"/>
-        <w:rPr>
-          <w:rFonts w:ascii="Times New Roman" w:eastAsia="Times New Roman" w:hAnsi="Times New Roman" w:cs="Times New Roman"/>
-          <w:sz w:val="24"/>
-          <w:szCs w:val="24"/>
-        </w:rPr>
-      </w:pPr>
-      <w:r>
-        <w:rPr>
-          <w:rFonts w:ascii="Times New Roman" w:eastAsia="Times New Roman" w:hAnsi="Times New Roman" w:cs="Times New Roman"/>
-          <w:sz w:val="24"/>
-          <w:szCs w:val="24"/>
+          <w:lang w:val="fr-FR"/>
+        </w:rPr>
+      </w:pPr>
+      <w:r>
+        <w:rPr>
+          <w:rFonts w:ascii="Times New Roman" w:eastAsia="Times New Roman" w:hAnsi="Times New Roman" w:cs="Times New Roman"/>
+          <w:sz w:val="24"/>
+          <w:szCs w:val="24"/>
+          <w:lang w:val="fr-FR"/>
+        </w:rPr>
+        <w:t xml:space="preserve">Les </w:t>
+      </w:r>
+      <w:proofErr w:type="spellStart"/>
+      <w:r>
+        <w:rPr>
+          <w:rFonts w:ascii="Times New Roman" w:eastAsia="Times New Roman" w:hAnsi="Times New Roman" w:cs="Times New Roman"/>
+          <w:sz w:val="24"/>
+          <w:szCs w:val="24"/>
+          <w:lang w:val="fr-FR"/>
+        </w:rPr>
+        <w:t>modifiers</w:t>
+      </w:r>
+      <w:proofErr w:type="spellEnd"/>
+      <w:r>
+        <w:rPr>
+          <w:rFonts w:ascii="Times New Roman" w:eastAsia="Times New Roman" w:hAnsi="Times New Roman" w:cs="Times New Roman"/>
+          <w:sz w:val="24"/>
+          <w:szCs w:val="24"/>
+          <w:lang w:val="fr-FR"/>
+        </w:rPr>
+        <w:t xml:space="preserve"> permettent d’ajouter des effets non destructifs à ta modélisation.</w:t>
+      </w:r>
+    </w:p>
+    <w:p>
+      <w:pPr>
+        <w:spacing w:before="100" w:beforeAutospacing="1" w:after="100" w:afterAutospacing="1" w:line="240" w:lineRule="auto"/>
+        <w:rPr>
+          <w:rFonts w:ascii="Times New Roman" w:eastAsia="Times New Roman" w:hAnsi="Times New Roman" w:cs="Times New Roman"/>
+          <w:sz w:val="24"/>
+          <w:szCs w:val="24"/>
+          <w:lang w:val="fr-FR"/>
+        </w:rPr>
+      </w:pPr>
+      <w:r>
+        <w:rPr>
+          <w:rFonts w:ascii="Times New Roman" w:eastAsia="Times New Roman" w:hAnsi="Times New Roman" w:cs="Times New Roman"/>
+          <w:sz w:val="24"/>
+          <w:szCs w:val="24"/>
+          <w:lang w:val="fr-FR"/>
         </w:rPr>
         <w:t>Les principaux pour la VR :</w:t>
       </w:r>
@@ -778,15 +1187,17 @@
           <w:rFonts w:ascii="Times New Roman" w:eastAsia="Times New Roman" w:hAnsi="Times New Roman" w:cs="Times New Roman"/>
           <w:sz w:val="24"/>
           <w:szCs w:val="24"/>
-        </w:rPr>
-      </w:pPr>
-      <w:r>
-        <w:rPr>
-          <w:rFonts w:ascii="Times New Roman" w:eastAsia="Times New Roman" w:hAnsi="Times New Roman" w:cs="Times New Roman"/>
-          <w:b/>
-          <w:bCs/>
-          <w:sz w:val="24"/>
-          <w:szCs w:val="24"/>
+          <w:lang w:val="fr-FR"/>
+        </w:rPr>
+      </w:pPr>
+      <w:r>
+        <w:rPr>
+          <w:rFonts w:ascii="Times New Roman" w:eastAsia="Times New Roman" w:hAnsi="Times New Roman" w:cs="Times New Roman"/>
+          <w:b/>
+          <w:bCs/>
+          <w:sz w:val="24"/>
+          <w:szCs w:val="24"/>
+          <w:lang w:val="fr-FR"/>
         </w:rPr>
         <w:lastRenderedPageBreak/>
         <w:t>Mirror</w:t>
@@ -796,6 +1207,7 @@
           <w:rFonts w:ascii="Times New Roman" w:eastAsia="Times New Roman" w:hAnsi="Times New Roman" w:cs="Times New Roman"/>
           <w:sz w:val="24"/>
           <w:szCs w:val="24"/>
+          <w:lang w:val="fr-FR"/>
         </w:rPr>
         <w:t xml:space="preserve"> : pour créer des objets symétriques</w:t>
       </w:r>
@@ -829,8 +1241,36 @@
           <w:sz w:val="24"/>
           <w:szCs w:val="24"/>
         </w:rPr>
-        <w:t xml:space="preserve"> : pour dupliquer automatiquement</w:t>
-      </w:r>
+        <w:t xml:space="preserve"> : pour </w:t>
+      </w:r>
+      <w:proofErr w:type="spellStart"/>
+      <w:r>
+        <w:rPr>
+          <w:rFonts w:ascii="Times New Roman" w:eastAsia="Times New Roman" w:hAnsi="Times New Roman" w:cs="Times New Roman"/>
+          <w:sz w:val="24"/>
+          <w:szCs w:val="24"/>
+        </w:rPr>
+        <w:t>dupliquer</w:t>
+      </w:r>
+      <w:proofErr w:type="spellEnd"/>
+      <w:r>
+        <w:rPr>
+          <w:rFonts w:ascii="Times New Roman" w:eastAsia="Times New Roman" w:hAnsi="Times New Roman" w:cs="Times New Roman"/>
+          <w:sz w:val="24"/>
+          <w:szCs w:val="24"/>
+        </w:rPr>
+        <w:t xml:space="preserve"> </w:t>
+      </w:r>
+      <w:proofErr w:type="spellStart"/>
+      <w:r>
+        <w:rPr>
+          <w:rFonts w:ascii="Times New Roman" w:eastAsia="Times New Roman" w:hAnsi="Times New Roman" w:cs="Times New Roman"/>
+          <w:sz w:val="24"/>
+          <w:szCs w:val="24"/>
+        </w:rPr>
+        <w:t>automatiquement</w:t>
+      </w:r>
+      <w:proofErr w:type="spellEnd"/>
     </w:p>
     <w:p>
       <w:pPr>
@@ -843,23 +1283,28 @@
           <w:rFonts w:ascii="Times New Roman" w:eastAsia="Times New Roman" w:hAnsi="Times New Roman" w:cs="Times New Roman"/>
           <w:sz w:val="24"/>
           <w:szCs w:val="24"/>
-        </w:rPr>
-      </w:pPr>
-      <w:r>
-        <w:rPr>
-          <w:rFonts w:ascii="Times New Roman" w:eastAsia="Times New Roman" w:hAnsi="Times New Roman" w:cs="Times New Roman"/>
-          <w:b/>
-          <w:bCs/>
-          <w:sz w:val="24"/>
-          <w:szCs w:val="24"/>
+          <w:lang w:val="fr-FR"/>
+        </w:rPr>
+      </w:pPr>
+      <w:proofErr w:type="spellStart"/>
+      <w:r>
+        <w:rPr>
+          <w:rFonts w:ascii="Times New Roman" w:eastAsia="Times New Roman" w:hAnsi="Times New Roman" w:cs="Times New Roman"/>
+          <w:b/>
+          <w:bCs/>
+          <w:sz w:val="24"/>
+          <w:szCs w:val="24"/>
+          <w:lang w:val="fr-FR"/>
         </w:rPr>
         <w:t>Bevel</w:t>
       </w:r>
-      <w:r>
-        <w:rPr>
-          <w:rFonts w:ascii="Times New Roman" w:eastAsia="Times New Roman" w:hAnsi="Times New Roman" w:cs="Times New Roman"/>
-          <w:sz w:val="24"/>
-          <w:szCs w:val="24"/>
+      <w:proofErr w:type="spellEnd"/>
+      <w:r>
+        <w:rPr>
+          <w:rFonts w:ascii="Times New Roman" w:eastAsia="Times New Roman" w:hAnsi="Times New Roman" w:cs="Times New Roman"/>
+          <w:sz w:val="24"/>
+          <w:szCs w:val="24"/>
+          <w:lang w:val="fr-FR"/>
         </w:rPr>
         <w:t xml:space="preserve"> : pour adoucir les angles (sans surcharger la scène)</w:t>
       </w:r>
@@ -875,15 +1320,17 @@
           <w:rFonts w:ascii="Times New Roman" w:eastAsia="Times New Roman" w:hAnsi="Times New Roman" w:cs="Times New Roman"/>
           <w:sz w:val="24"/>
           <w:szCs w:val="24"/>
-        </w:rPr>
-      </w:pPr>
-      <w:r>
-        <w:rPr>
-          <w:rFonts w:ascii="Times New Roman" w:eastAsia="Times New Roman" w:hAnsi="Times New Roman" w:cs="Times New Roman"/>
-          <w:b/>
-          <w:bCs/>
-          <w:sz w:val="24"/>
-          <w:szCs w:val="24"/>
+          <w:lang w:val="fr-FR"/>
+        </w:rPr>
+      </w:pPr>
+      <w:r>
+        <w:rPr>
+          <w:rFonts w:ascii="Times New Roman" w:eastAsia="Times New Roman" w:hAnsi="Times New Roman" w:cs="Times New Roman"/>
+          <w:b/>
+          <w:bCs/>
+          <w:sz w:val="24"/>
+          <w:szCs w:val="24"/>
+          <w:lang w:val="fr-FR"/>
         </w:rPr>
         <w:t>Subdivision Surface</w:t>
       </w:r>
@@ -892,6 +1339,7 @@
           <w:rFonts w:ascii="Times New Roman" w:eastAsia="Times New Roman" w:hAnsi="Times New Roman" w:cs="Times New Roman"/>
           <w:sz w:val="24"/>
           <w:szCs w:val="24"/>
+          <w:lang w:val="fr-FR"/>
         </w:rPr>
         <w:t xml:space="preserve"> : à utiliser avec parcimonie en VR !</w:t>
       </w:r>
@@ -908,16 +1356,30 @@
           <w:szCs w:val="24"/>
         </w:rPr>
       </w:pPr>
-      <w:r>
-        <w:rPr>
-          <w:rFonts w:ascii="Times New Roman" w:eastAsia="Times New Roman" w:hAnsi="Times New Roman" w:cs="Times New Roman"/>
-          <w:b/>
-          <w:bCs/>
-          <w:sz w:val="24"/>
-          <w:szCs w:val="24"/>
-        </w:rPr>
-        <w:t>Étapes :</w:t>
-      </w:r>
+      <w:proofErr w:type="spellStart"/>
+      <w:proofErr w:type="gramStart"/>
+      <w:r>
+        <w:rPr>
+          <w:rFonts w:ascii="Times New Roman" w:eastAsia="Times New Roman" w:hAnsi="Times New Roman" w:cs="Times New Roman"/>
+          <w:b/>
+          <w:bCs/>
+          <w:sz w:val="24"/>
+          <w:szCs w:val="24"/>
+        </w:rPr>
+        <w:t>Étapes</w:t>
+      </w:r>
+      <w:proofErr w:type="spellEnd"/>
+      <w:r>
+        <w:rPr>
+          <w:rFonts w:ascii="Times New Roman" w:eastAsia="Times New Roman" w:hAnsi="Times New Roman" w:cs="Times New Roman"/>
+          <w:b/>
+          <w:bCs/>
+          <w:sz w:val="24"/>
+          <w:szCs w:val="24"/>
+        </w:rPr>
+        <w:t xml:space="preserve"> :</w:t>
+      </w:r>
+      <w:proofErr w:type="gramEnd"/>
     </w:p>
     <w:p>
       <w:pPr>
@@ -930,13 +1392,15 @@
           <w:rFonts w:ascii="Times New Roman" w:eastAsia="Times New Roman" w:hAnsi="Times New Roman" w:cs="Times New Roman"/>
           <w:sz w:val="24"/>
           <w:szCs w:val="24"/>
-        </w:rPr>
-      </w:pPr>
-      <w:r>
-        <w:rPr>
-          <w:rFonts w:ascii="Times New Roman" w:eastAsia="Times New Roman" w:hAnsi="Times New Roman" w:cs="Times New Roman"/>
-          <w:sz w:val="24"/>
-          <w:szCs w:val="24"/>
+          <w:lang w:val="fr-FR"/>
+        </w:rPr>
+      </w:pPr>
+      <w:r>
+        <w:rPr>
+          <w:rFonts w:ascii="Times New Roman" w:eastAsia="Times New Roman" w:hAnsi="Times New Roman" w:cs="Times New Roman"/>
+          <w:sz w:val="24"/>
+          <w:szCs w:val="24"/>
+          <w:lang w:val="fr-FR"/>
         </w:rPr>
         <w:t xml:space="preserve">Crée un objet avec </w:t>
       </w:r>
@@ -947,6 +1411,7 @@
           <w:bCs/>
           <w:sz w:val="24"/>
           <w:szCs w:val="24"/>
+          <w:lang w:val="fr-FR"/>
         </w:rPr>
         <w:t>symétrie</w:t>
       </w:r>
@@ -955,6 +1420,7 @@
           <w:rFonts w:ascii="Times New Roman" w:eastAsia="Times New Roman" w:hAnsi="Times New Roman" w:cs="Times New Roman"/>
           <w:sz w:val="24"/>
           <w:szCs w:val="24"/>
+          <w:lang w:val="fr-FR"/>
         </w:rPr>
         <w:t xml:space="preserve"> (ex : meuble, vaisseau, robot)</w:t>
       </w:r>
@@ -972,13 +1438,23 @@
           <w:szCs w:val="24"/>
         </w:rPr>
       </w:pPr>
-      <w:r>
-        <w:rPr>
-          <w:rFonts w:ascii="Times New Roman" w:eastAsia="Times New Roman" w:hAnsi="Times New Roman" w:cs="Times New Roman"/>
-          <w:sz w:val="24"/>
-          <w:szCs w:val="24"/>
-        </w:rPr>
-        <w:t xml:space="preserve">Duplique des parties avec </w:t>
+      <w:proofErr w:type="spellStart"/>
+      <w:r>
+        <w:rPr>
+          <w:rFonts w:ascii="Times New Roman" w:eastAsia="Times New Roman" w:hAnsi="Times New Roman" w:cs="Times New Roman"/>
+          <w:sz w:val="24"/>
+          <w:szCs w:val="24"/>
+        </w:rPr>
+        <w:t>Duplique</w:t>
+      </w:r>
+      <w:proofErr w:type="spellEnd"/>
+      <w:r>
+        <w:rPr>
+          <w:rFonts w:ascii="Times New Roman" w:eastAsia="Times New Roman" w:hAnsi="Times New Roman" w:cs="Times New Roman"/>
+          <w:sz w:val="24"/>
+          <w:szCs w:val="24"/>
+        </w:rPr>
+        <w:t xml:space="preserve"> des parties avec </w:t>
       </w:r>
       <w:r>
         <w:rPr>
@@ -1002,31 +1478,48 @@
           <w:rFonts w:ascii="Times New Roman" w:eastAsia="Times New Roman" w:hAnsi="Times New Roman" w:cs="Times New Roman"/>
           <w:sz w:val="24"/>
           <w:szCs w:val="24"/>
-        </w:rPr>
-      </w:pPr>
-      <w:r>
-        <w:rPr>
-          <w:rFonts w:ascii="Times New Roman" w:eastAsia="Times New Roman" w:hAnsi="Times New Roman" w:cs="Times New Roman"/>
-          <w:sz w:val="24"/>
-          <w:szCs w:val="24"/>
+          <w:lang w:val="fr-FR"/>
+        </w:rPr>
+      </w:pPr>
+      <w:r>
+        <w:rPr>
+          <w:rFonts w:ascii="Times New Roman" w:eastAsia="Times New Roman" w:hAnsi="Times New Roman" w:cs="Times New Roman"/>
+          <w:sz w:val="24"/>
+          <w:szCs w:val="24"/>
+          <w:lang w:val="fr-FR"/>
         </w:rPr>
         <w:t xml:space="preserve">Ajoute un </w:t>
       </w:r>
-      <w:r>
-        <w:rPr>
-          <w:rFonts w:ascii="Times New Roman" w:eastAsia="Times New Roman" w:hAnsi="Times New Roman" w:cs="Times New Roman"/>
-          <w:b/>
-          <w:bCs/>
-          <w:sz w:val="24"/>
-          <w:szCs w:val="24"/>
-        </w:rPr>
-        <w:t>Bevel léger</w:t>
-      </w:r>
-      <w:r>
-        <w:rPr>
-          <w:rFonts w:ascii="Times New Roman" w:eastAsia="Times New Roman" w:hAnsi="Times New Roman" w:cs="Times New Roman"/>
-          <w:sz w:val="24"/>
-          <w:szCs w:val="24"/>
+      <w:proofErr w:type="spellStart"/>
+      <w:r>
+        <w:rPr>
+          <w:rFonts w:ascii="Times New Roman" w:eastAsia="Times New Roman" w:hAnsi="Times New Roman" w:cs="Times New Roman"/>
+          <w:b/>
+          <w:bCs/>
+          <w:sz w:val="24"/>
+          <w:szCs w:val="24"/>
+          <w:lang w:val="fr-FR"/>
+        </w:rPr>
+        <w:t>Bevel</w:t>
+      </w:r>
+      <w:proofErr w:type="spellEnd"/>
+      <w:r>
+        <w:rPr>
+          <w:rFonts w:ascii="Times New Roman" w:eastAsia="Times New Roman" w:hAnsi="Times New Roman" w:cs="Times New Roman"/>
+          <w:b/>
+          <w:bCs/>
+          <w:sz w:val="24"/>
+          <w:szCs w:val="24"/>
+          <w:lang w:val="fr-FR"/>
+        </w:rPr>
+        <w:t xml:space="preserve"> léger</w:t>
+      </w:r>
+      <w:r>
+        <w:rPr>
+          <w:rFonts w:ascii="Times New Roman" w:eastAsia="Times New Roman" w:hAnsi="Times New Roman" w:cs="Times New Roman"/>
+          <w:sz w:val="24"/>
+          <w:szCs w:val="24"/>
+          <w:lang w:val="fr-FR"/>
         </w:rPr>
         <w:t xml:space="preserve"> sur les arêtes principales</w:t>
       </w:r>
@@ -1061,6 +1554,7 @@
           <w:bCs/>
           <w:sz w:val="27"/>
           <w:szCs w:val="27"/>
+          <w:lang w:val="fr-FR"/>
         </w:rPr>
       </w:pPr>
       <w:r>
@@ -1070,17 +1564,29 @@
           <w:bCs/>
           <w:sz w:val="27"/>
           <w:szCs w:val="27"/>
-        </w:rPr>
-        <w:t>⚔️</w:t>
-      </w:r>
-      <w:r>
-        <w:rPr>
-          <w:rFonts w:ascii="Times New Roman" w:eastAsia="Times New Roman" w:hAnsi="Times New Roman" w:cs="Times New Roman"/>
+          <w:lang w:val="fr-FR"/>
+        </w:rPr>
+        <w:t>⚔</w:t>
+      </w:r>
+      <w:r>
+        <w:rPr>
+          <w:rFonts w:ascii="Segoe UI Symbol" w:eastAsia="Times New Roman" w:hAnsi="Segoe UI Symbol" w:cs="Segoe UI Symbol"/>
           <w:b/>
           <w:bCs/>
           <w:sz w:val="27"/>
           <w:szCs w:val="27"/>
         </w:rPr>
+        <w:t>️</w:t>
+      </w:r>
+      <w:r>
+        <w:rPr>
+          <w:rFonts w:ascii="Times New Roman" w:eastAsia="Times New Roman" w:hAnsi="Times New Roman" w:cs="Times New Roman"/>
+          <w:b/>
+          <w:bCs/>
+          <w:sz w:val="27"/>
+          <w:szCs w:val="27"/>
+          <w:lang w:val="fr-FR"/>
+        </w:rPr>
         <w:t xml:space="preserve"> Jour 8 : Le Rituel du Dépliage UV</w:t>
       </w:r>
     </w:p>
@@ -1094,6 +1600,7 @@
           <w:bCs/>
           <w:sz w:val="24"/>
           <w:szCs w:val="24"/>
+          <w:lang w:val="fr-FR"/>
         </w:rPr>
       </w:pPr>
       <w:r>
@@ -1113,8 +1620,33 @@
           <w:bCs/>
           <w:sz w:val="24"/>
           <w:szCs w:val="24"/>
-        </w:rPr>
-        <w:t xml:space="preserve"> Objectif : Apprendre à </w:t>
+          <w:lang w:val="fr-FR"/>
+        </w:rPr>
+        <w:t xml:space="preserve"> </w:t>
+      </w:r>
+      <w:proofErr w:type="gramStart"/>
+      <w:r>
+        <w:rPr>
+          <w:rFonts w:ascii="Times New Roman" w:eastAsia="Times New Roman" w:hAnsi="Times New Roman" w:cs="Times New Roman"/>
+          <w:b/>
+          <w:bCs/>
+          <w:sz w:val="24"/>
+          <w:szCs w:val="24"/>
+          <w:lang w:val="fr-FR"/>
+        </w:rPr>
+        <w:t>Objectif :</w:t>
+      </w:r>
+      <w:proofErr w:type="gramEnd"/>
+      <w:r>
+        <w:rPr>
+          <w:rFonts w:ascii="Times New Roman" w:eastAsia="Times New Roman" w:hAnsi="Times New Roman" w:cs="Times New Roman"/>
+          <w:b/>
+          <w:bCs/>
+          <w:sz w:val="24"/>
+          <w:szCs w:val="24"/>
+          <w:lang w:val="fr-FR"/>
+        </w:rPr>
+        <w:t xml:space="preserve"> Apprendre à </w:t>
       </w:r>
       <w:r>
         <w:rPr>
@@ -1125,6 +1657,7 @@
           <w:iCs/>
           <w:sz w:val="24"/>
           <w:szCs w:val="24"/>
+          <w:lang w:val="fr-FR"/>
         </w:rPr>
         <w:t>déplier</w:t>
       </w:r>
@@ -1135,6 +1668,7 @@
           <w:bCs/>
           <w:sz w:val="24"/>
           <w:szCs w:val="24"/>
+          <w:lang w:val="fr-FR"/>
         </w:rPr>
         <w:t xml:space="preserve"> les objets pour les texturer</w:t>
       </w:r>
@@ -1169,8 +1703,20 @@
           <w:sz w:val="24"/>
           <w:szCs w:val="24"/>
         </w:rPr>
-        <w:t xml:space="preserve"> Concept :</w:t>
-      </w:r>
+        <w:t xml:space="preserve"> </w:t>
+      </w:r>
+      <w:proofErr w:type="gramStart"/>
+      <w:r>
+        <w:rPr>
+          <w:rFonts w:ascii="Times New Roman" w:eastAsia="Times New Roman" w:hAnsi="Times New Roman" w:cs="Times New Roman"/>
+          <w:b/>
+          <w:bCs/>
+          <w:sz w:val="24"/>
+          <w:szCs w:val="24"/>
+        </w:rPr>
+        <w:t>Concept :</w:t>
+      </w:r>
+      <w:proofErr w:type="gramEnd"/>
     </w:p>
     <w:p>
       <w:pPr>
@@ -1183,23 +1729,39 @@
           <w:rFonts w:ascii="Times New Roman" w:eastAsia="Times New Roman" w:hAnsi="Times New Roman" w:cs="Times New Roman"/>
           <w:sz w:val="24"/>
           <w:szCs w:val="24"/>
-        </w:rPr>
-      </w:pPr>
-      <w:r>
-        <w:rPr>
-          <w:rFonts w:ascii="Times New Roman" w:eastAsia="Times New Roman" w:hAnsi="Times New Roman" w:cs="Times New Roman"/>
-          <w:b/>
-          <w:bCs/>
-          <w:sz w:val="24"/>
-          <w:szCs w:val="24"/>
-        </w:rPr>
-        <w:t>UV Mapping</w:t>
-      </w:r>
-      <w:r>
-        <w:rPr>
-          <w:rFonts w:ascii="Times New Roman" w:eastAsia="Times New Roman" w:hAnsi="Times New Roman" w:cs="Times New Roman"/>
-          <w:sz w:val="24"/>
-          <w:szCs w:val="24"/>
+          <w:lang w:val="fr-FR"/>
+        </w:rPr>
+      </w:pPr>
+      <w:r>
+        <w:rPr>
+          <w:rFonts w:ascii="Times New Roman" w:eastAsia="Times New Roman" w:hAnsi="Times New Roman" w:cs="Times New Roman"/>
+          <w:b/>
+          <w:bCs/>
+          <w:sz w:val="24"/>
+          <w:szCs w:val="24"/>
+          <w:lang w:val="fr-FR"/>
+        </w:rPr>
+        <w:t xml:space="preserve">UV </w:t>
+      </w:r>
+      <w:proofErr w:type="spellStart"/>
+      <w:r>
+        <w:rPr>
+          <w:rFonts w:ascii="Times New Roman" w:eastAsia="Times New Roman" w:hAnsi="Times New Roman" w:cs="Times New Roman"/>
+          <w:b/>
+          <w:bCs/>
+          <w:sz w:val="24"/>
+          <w:szCs w:val="24"/>
+          <w:lang w:val="fr-FR"/>
+        </w:rPr>
+        <w:t>Mapping</w:t>
+      </w:r>
+      <w:proofErr w:type="spellEnd"/>
+      <w:r>
+        <w:rPr>
+          <w:rFonts w:ascii="Times New Roman" w:eastAsia="Times New Roman" w:hAnsi="Times New Roman" w:cs="Times New Roman"/>
+          <w:sz w:val="24"/>
+          <w:szCs w:val="24"/>
+          <w:lang w:val="fr-FR"/>
         </w:rPr>
         <w:t xml:space="preserve"> = transformer ton objet 3D en surface 2D pour appliquer une texture</w:t>
       </w:r>
@@ -1215,13 +1777,15 @@
           <w:rFonts w:ascii="Times New Roman" w:eastAsia="Times New Roman" w:hAnsi="Times New Roman" w:cs="Times New Roman"/>
           <w:sz w:val="24"/>
           <w:szCs w:val="24"/>
-        </w:rPr>
-      </w:pPr>
-      <w:r>
-        <w:rPr>
-          <w:rFonts w:ascii="Times New Roman" w:eastAsia="Times New Roman" w:hAnsi="Times New Roman" w:cs="Times New Roman"/>
-          <w:sz w:val="24"/>
-          <w:szCs w:val="24"/>
+          <w:lang w:val="fr-FR"/>
+        </w:rPr>
+      </w:pPr>
+      <w:r>
+        <w:rPr>
+          <w:rFonts w:ascii="Times New Roman" w:eastAsia="Times New Roman" w:hAnsi="Times New Roman" w:cs="Times New Roman"/>
+          <w:sz w:val="24"/>
+          <w:szCs w:val="24"/>
+          <w:lang w:val="fr-FR"/>
         </w:rPr>
         <w:t>Chaque face de ton objet se "déplie" à plat, comme une carte</w:t>
       </w:r>
@@ -1237,31 +1801,37 @@
           <w:rFonts w:ascii="Times New Roman" w:eastAsia="Times New Roman" w:hAnsi="Times New Roman" w:cs="Times New Roman"/>
           <w:sz w:val="24"/>
           <w:szCs w:val="24"/>
-        </w:rPr>
-      </w:pPr>
-      <w:r>
-        <w:rPr>
-          <w:rFonts w:ascii="Times New Roman" w:eastAsia="Times New Roman" w:hAnsi="Times New Roman" w:cs="Times New Roman"/>
-          <w:sz w:val="24"/>
-          <w:szCs w:val="24"/>
+          <w:lang w:val="fr-FR"/>
+        </w:rPr>
+      </w:pPr>
+      <w:r>
+        <w:rPr>
+          <w:rFonts w:ascii="Times New Roman" w:eastAsia="Times New Roman" w:hAnsi="Times New Roman" w:cs="Times New Roman"/>
+          <w:sz w:val="24"/>
+          <w:szCs w:val="24"/>
+          <w:lang w:val="fr-FR"/>
         </w:rPr>
         <w:t xml:space="preserve">Important pour la VR car ça permet de </w:t>
       </w:r>
-      <w:r>
-        <w:rPr>
-          <w:rFonts w:ascii="Times New Roman" w:eastAsia="Times New Roman" w:hAnsi="Times New Roman" w:cs="Times New Roman"/>
-          <w:b/>
-          <w:bCs/>
-          <w:sz w:val="24"/>
-          <w:szCs w:val="24"/>
+      <w:proofErr w:type="spellStart"/>
+      <w:r>
+        <w:rPr>
+          <w:rFonts w:ascii="Times New Roman" w:eastAsia="Times New Roman" w:hAnsi="Times New Roman" w:cs="Times New Roman"/>
+          <w:b/>
+          <w:bCs/>
+          <w:sz w:val="24"/>
+          <w:szCs w:val="24"/>
+          <w:lang w:val="fr-FR"/>
         </w:rPr>
         <w:t>baker</w:t>
       </w:r>
-      <w:r>
-        <w:rPr>
-          <w:rFonts w:ascii="Times New Roman" w:eastAsia="Times New Roman" w:hAnsi="Times New Roman" w:cs="Times New Roman"/>
-          <w:sz w:val="24"/>
-          <w:szCs w:val="24"/>
+      <w:proofErr w:type="spellEnd"/>
+      <w:r>
+        <w:rPr>
+          <w:rFonts w:ascii="Times New Roman" w:eastAsia="Times New Roman" w:hAnsi="Times New Roman" w:cs="Times New Roman"/>
+          <w:sz w:val="24"/>
+          <w:szCs w:val="24"/>
+          <w:lang w:val="fr-FR"/>
         </w:rPr>
         <w:t xml:space="preserve"> les textures (gain de perf)</w:t>
       </w:r>
@@ -1278,16 +1848,30 @@
           <w:szCs w:val="24"/>
         </w:rPr>
       </w:pPr>
-      <w:r>
-        <w:rPr>
-          <w:rFonts w:ascii="Times New Roman" w:eastAsia="Times New Roman" w:hAnsi="Times New Roman" w:cs="Times New Roman"/>
-          <w:b/>
-          <w:bCs/>
-          <w:sz w:val="24"/>
-          <w:szCs w:val="24"/>
-        </w:rPr>
-        <w:t>Étapes :</w:t>
-      </w:r>
+      <w:proofErr w:type="spellStart"/>
+      <w:proofErr w:type="gramStart"/>
+      <w:r>
+        <w:rPr>
+          <w:rFonts w:ascii="Times New Roman" w:eastAsia="Times New Roman" w:hAnsi="Times New Roman" w:cs="Times New Roman"/>
+          <w:b/>
+          <w:bCs/>
+          <w:sz w:val="24"/>
+          <w:szCs w:val="24"/>
+        </w:rPr>
+        <w:t>Étapes</w:t>
+      </w:r>
+      <w:proofErr w:type="spellEnd"/>
+      <w:r>
+        <w:rPr>
+          <w:rFonts w:ascii="Times New Roman" w:eastAsia="Times New Roman" w:hAnsi="Times New Roman" w:cs="Times New Roman"/>
+          <w:b/>
+          <w:bCs/>
+          <w:sz w:val="24"/>
+          <w:szCs w:val="24"/>
+        </w:rPr>
+        <w:t xml:space="preserve"> :</w:t>
+      </w:r>
+      <w:proofErr w:type="gramEnd"/>
     </w:p>
     <w:p>
       <w:pPr>
@@ -1300,13 +1884,15 @@
           <w:rFonts w:ascii="Times New Roman" w:eastAsia="Times New Roman" w:hAnsi="Times New Roman" w:cs="Times New Roman"/>
           <w:sz w:val="24"/>
           <w:szCs w:val="24"/>
-        </w:rPr>
-      </w:pPr>
-      <w:r>
-        <w:rPr>
-          <w:rFonts w:ascii="Times New Roman" w:eastAsia="Times New Roman" w:hAnsi="Times New Roman" w:cs="Times New Roman"/>
-          <w:sz w:val="24"/>
-          <w:szCs w:val="24"/>
+          <w:lang w:val="fr-FR"/>
+        </w:rPr>
+      </w:pPr>
+      <w:r>
+        <w:rPr>
+          <w:rFonts w:ascii="Times New Roman" w:eastAsia="Times New Roman" w:hAnsi="Times New Roman" w:cs="Times New Roman"/>
+          <w:sz w:val="24"/>
+          <w:szCs w:val="24"/>
+          <w:lang w:val="fr-FR"/>
         </w:rPr>
         <w:t xml:space="preserve">Passe en </w:t>
       </w:r>
@@ -1317,6 +1903,7 @@
           <w:bCs/>
           <w:sz w:val="24"/>
           <w:szCs w:val="24"/>
+          <w:lang w:val="fr-FR"/>
         </w:rPr>
         <w:t>Edit Mode</w:t>
       </w:r>
@@ -1325,6 +1912,7 @@
           <w:rFonts w:ascii="Times New Roman" w:eastAsia="Times New Roman" w:hAnsi="Times New Roman" w:cs="Times New Roman"/>
           <w:sz w:val="24"/>
           <w:szCs w:val="24"/>
+          <w:lang w:val="fr-FR"/>
         </w:rPr>
         <w:t xml:space="preserve"> &gt; sélectionne tout (</w:t>
       </w:r>
@@ -1333,6 +1921,7 @@
           <w:rFonts w:ascii="Courier New" w:eastAsia="Times New Roman" w:hAnsi="Courier New" w:cs="Courier New"/>
           <w:sz w:val="20"/>
           <w:szCs w:val="20"/>
+          <w:lang w:val="fr-FR"/>
         </w:rPr>
         <w:t>A</w:t>
       </w:r>
@@ -1341,6 +1930,7 @@
           <w:rFonts w:ascii="Times New Roman" w:eastAsia="Times New Roman" w:hAnsi="Times New Roman" w:cs="Times New Roman"/>
           <w:sz w:val="24"/>
           <w:szCs w:val="24"/>
+          <w:lang w:val="fr-FR"/>
         </w:rPr>
         <w:t>)</w:t>
       </w:r>
@@ -1356,13 +1946,15 @@
           <w:rFonts w:ascii="Times New Roman" w:eastAsia="Times New Roman" w:hAnsi="Times New Roman" w:cs="Times New Roman"/>
           <w:sz w:val="24"/>
           <w:szCs w:val="24"/>
-        </w:rPr>
-      </w:pPr>
-      <w:r>
-        <w:rPr>
-          <w:rFonts w:ascii="Times New Roman" w:eastAsia="Times New Roman" w:hAnsi="Times New Roman" w:cs="Times New Roman"/>
-          <w:sz w:val="24"/>
-          <w:szCs w:val="24"/>
+          <w:lang w:val="fr-FR"/>
+        </w:rPr>
+      </w:pPr>
+      <w:r>
+        <w:rPr>
+          <w:rFonts w:ascii="Times New Roman" w:eastAsia="Times New Roman" w:hAnsi="Times New Roman" w:cs="Times New Roman"/>
+          <w:sz w:val="24"/>
+          <w:szCs w:val="24"/>
+          <w:lang w:val="fr-FR"/>
         </w:rPr>
         <w:t>Ouvre l’éditeur UV (</w:t>
       </w:r>
@@ -1371,14 +1963,27 @@
           <w:rFonts w:ascii="Courier New" w:eastAsia="Times New Roman" w:hAnsi="Courier New" w:cs="Courier New"/>
           <w:sz w:val="20"/>
           <w:szCs w:val="20"/>
-        </w:rPr>
-        <w:t>UV Editing</w:t>
-      </w:r>
-      <w:r>
-        <w:rPr>
-          <w:rFonts w:ascii="Times New Roman" w:eastAsia="Times New Roman" w:hAnsi="Times New Roman" w:cs="Times New Roman"/>
-          <w:sz w:val="24"/>
-          <w:szCs w:val="24"/>
+          <w:lang w:val="fr-FR"/>
+        </w:rPr>
+        <w:t xml:space="preserve">UV </w:t>
+      </w:r>
+      <w:proofErr w:type="spellStart"/>
+      <w:r>
+        <w:rPr>
+          <w:rFonts w:ascii="Courier New" w:eastAsia="Times New Roman" w:hAnsi="Courier New" w:cs="Courier New"/>
+          <w:sz w:val="20"/>
+          <w:szCs w:val="20"/>
+          <w:lang w:val="fr-FR"/>
+        </w:rPr>
+        <w:t>Editing</w:t>
+      </w:r>
+      <w:proofErr w:type="spellEnd"/>
+      <w:r>
+        <w:rPr>
+          <w:rFonts w:ascii="Times New Roman" w:eastAsia="Times New Roman" w:hAnsi="Times New Roman" w:cs="Times New Roman"/>
+          <w:sz w:val="24"/>
+          <w:szCs w:val="24"/>
+          <w:lang w:val="fr-FR"/>
         </w:rPr>
         <w:t xml:space="preserve"> en haut)</w:t>
       </w:r>
@@ -1394,13 +1999,15 @@
           <w:rFonts w:ascii="Times New Roman" w:eastAsia="Times New Roman" w:hAnsi="Times New Roman" w:cs="Times New Roman"/>
           <w:sz w:val="24"/>
           <w:szCs w:val="24"/>
-        </w:rPr>
-      </w:pPr>
-      <w:r>
-        <w:rPr>
-          <w:rFonts w:ascii="Times New Roman" w:eastAsia="Times New Roman" w:hAnsi="Times New Roman" w:cs="Times New Roman"/>
-          <w:sz w:val="24"/>
-          <w:szCs w:val="24"/>
+          <w:lang w:val="fr-FR"/>
+        </w:rPr>
+      </w:pPr>
+      <w:r>
+        <w:rPr>
+          <w:rFonts w:ascii="Times New Roman" w:eastAsia="Times New Roman" w:hAnsi="Times New Roman" w:cs="Times New Roman"/>
+          <w:sz w:val="24"/>
+          <w:szCs w:val="24"/>
+          <w:lang w:val="fr-FR"/>
         </w:rPr>
         <w:t xml:space="preserve">Fais </w:t>
       </w:r>
@@ -1409,6 +2016,7 @@
           <w:rFonts w:ascii="Courier New" w:eastAsia="Times New Roman" w:hAnsi="Courier New" w:cs="Courier New"/>
           <w:sz w:val="20"/>
           <w:szCs w:val="20"/>
+          <w:lang w:val="fr-FR"/>
         </w:rPr>
         <w:t>U &gt; Smart UV Project</w:t>
       </w:r>
@@ -1417,6 +2025,7 @@
           <w:rFonts w:ascii="Times New Roman" w:eastAsia="Times New Roman" w:hAnsi="Times New Roman" w:cs="Times New Roman"/>
           <w:sz w:val="24"/>
           <w:szCs w:val="24"/>
+          <w:lang w:val="fr-FR"/>
         </w:rPr>
         <w:t xml:space="preserve"> (dépliage automatique)</w:t>
       </w:r>
@@ -1432,24 +2041,47 @@
           <w:rFonts w:ascii="Times New Roman" w:eastAsia="Times New Roman" w:hAnsi="Times New Roman" w:cs="Times New Roman"/>
           <w:sz w:val="24"/>
           <w:szCs w:val="24"/>
-        </w:rPr>
-      </w:pPr>
-      <w:r>
-        <w:rPr>
-          <w:rFonts w:ascii="Times New Roman" w:eastAsia="Times New Roman" w:hAnsi="Times New Roman" w:cs="Times New Roman"/>
-          <w:sz w:val="24"/>
-          <w:szCs w:val="24"/>
-        </w:rPr>
-        <w:t>Applique une image (checkerboard par exemple) pour vérifier la cohérence</w:t>
-      </w:r>
-    </w:p>
-    <w:p>
-      <w:pPr>
-        <w:spacing w:before="100" w:beforeAutospacing="1" w:after="100" w:afterAutospacing="1" w:line="240" w:lineRule="auto"/>
-        <w:rPr>
-          <w:rFonts w:ascii="Times New Roman" w:eastAsia="Times New Roman" w:hAnsi="Times New Roman" w:cs="Times New Roman"/>
-          <w:sz w:val="24"/>
-          <w:szCs w:val="24"/>
+          <w:lang w:val="fr-FR"/>
+        </w:rPr>
+      </w:pPr>
+      <w:r>
+        <w:rPr>
+          <w:rFonts w:ascii="Times New Roman" w:eastAsia="Times New Roman" w:hAnsi="Times New Roman" w:cs="Times New Roman"/>
+          <w:sz w:val="24"/>
+          <w:szCs w:val="24"/>
+          <w:lang w:val="fr-FR"/>
+        </w:rPr>
+        <w:t>Applique une image (</w:t>
+      </w:r>
+      <w:proofErr w:type="spellStart"/>
+      <w:r>
+        <w:rPr>
+          <w:rFonts w:ascii="Times New Roman" w:eastAsia="Times New Roman" w:hAnsi="Times New Roman" w:cs="Times New Roman"/>
+          <w:sz w:val="24"/>
+          <w:szCs w:val="24"/>
+          <w:lang w:val="fr-FR"/>
+        </w:rPr>
+        <w:t>checkerboard</w:t>
+      </w:r>
+      <w:proofErr w:type="spellEnd"/>
+      <w:r>
+        <w:rPr>
+          <w:rFonts w:ascii="Times New Roman" w:eastAsia="Times New Roman" w:hAnsi="Times New Roman" w:cs="Times New Roman"/>
+          <w:sz w:val="24"/>
+          <w:szCs w:val="24"/>
+          <w:lang w:val="fr-FR"/>
+        </w:rPr>
+        <w:t xml:space="preserve"> par exemple) pour vérifier la cohérence</w:t>
+      </w:r>
+    </w:p>
+    <w:p>
+      <w:pPr>
+        <w:spacing w:before="100" w:beforeAutospacing="1" w:after="100" w:afterAutospacing="1" w:line="240" w:lineRule="auto"/>
+        <w:rPr>
+          <w:rFonts w:ascii="Times New Roman" w:eastAsia="Times New Roman" w:hAnsi="Times New Roman" w:cs="Times New Roman"/>
+          <w:sz w:val="24"/>
+          <w:szCs w:val="24"/>
+          <w:lang w:val="fr-FR"/>
         </w:rPr>
       </w:pPr>
       <w:r>
@@ -1465,8 +2097,29 @@
           <w:rFonts w:ascii="Times New Roman" w:eastAsia="Times New Roman" w:hAnsi="Times New Roman" w:cs="Times New Roman"/>
           <w:sz w:val="24"/>
           <w:szCs w:val="24"/>
-        </w:rPr>
-        <w:t xml:space="preserve"> Bonus XP : applique une vraie texture sur un objet et rends le résultat</w:t>
+          <w:lang w:val="fr-FR"/>
+        </w:rPr>
+        <w:t xml:space="preserve"> Bonus </w:t>
+      </w:r>
+      <w:proofErr w:type="gramStart"/>
+      <w:r>
+        <w:rPr>
+          <w:rFonts w:ascii="Times New Roman" w:eastAsia="Times New Roman" w:hAnsi="Times New Roman" w:cs="Times New Roman"/>
+          <w:sz w:val="24"/>
+          <w:szCs w:val="24"/>
+          <w:lang w:val="fr-FR"/>
+        </w:rPr>
+        <w:t>XP :</w:t>
+      </w:r>
+      <w:proofErr w:type="gramEnd"/>
+      <w:r>
+        <w:rPr>
+          <w:rFonts w:ascii="Times New Roman" w:eastAsia="Times New Roman" w:hAnsi="Times New Roman" w:cs="Times New Roman"/>
+          <w:sz w:val="24"/>
+          <w:szCs w:val="24"/>
+          <w:lang w:val="fr-FR"/>
+        </w:rPr>
+        <w:t xml:space="preserve"> applique une vraie texture sur un objet et rends le résultat</w:t>
       </w:r>
     </w:p>
     <w:p>
@@ -1499,6 +2152,7 @@
           <w:bCs/>
           <w:sz w:val="27"/>
           <w:szCs w:val="27"/>
+          <w:lang w:val="fr-FR"/>
         </w:rPr>
       </w:pPr>
       <w:r>
@@ -1508,19 +2162,44 @@
           <w:bCs/>
           <w:sz w:val="27"/>
           <w:szCs w:val="27"/>
-        </w:rPr>
-        <w:t>⚔️</w:t>
-      </w:r>
-      <w:r>
-        <w:rPr>
-          <w:rFonts w:ascii="Times New Roman" w:eastAsia="Times New Roman" w:hAnsi="Times New Roman" w:cs="Times New Roman"/>
+          <w:lang w:val="fr-FR"/>
+        </w:rPr>
+        <w:t>⚔</w:t>
+      </w:r>
+      <w:r>
+        <w:rPr>
+          <w:rFonts w:ascii="Segoe UI Symbol" w:eastAsia="Times New Roman" w:hAnsi="Segoe UI Symbol" w:cs="Segoe UI Symbol"/>
           <w:b/>
           <w:bCs/>
           <w:sz w:val="27"/>
           <w:szCs w:val="27"/>
         </w:rPr>
-        <w:t xml:space="preserve"> Jour 9 : L’Enclume du Baking</w:t>
-      </w:r>
+        <w:t>️</w:t>
+      </w:r>
+      <w:r>
+        <w:rPr>
+          <w:rFonts w:ascii="Times New Roman" w:eastAsia="Times New Roman" w:hAnsi="Times New Roman" w:cs="Times New Roman"/>
+          <w:b/>
+          <w:bCs/>
+          <w:sz w:val="27"/>
+          <w:szCs w:val="27"/>
+          <w:lang w:val="fr-FR"/>
+        </w:rPr>
+        <w:t xml:space="preserve"> Jour 9 : L’Enclume du </w:t>
+      </w:r>
+      <w:proofErr w:type="spellStart"/>
+      <w:r>
+        <w:rPr>
+          <w:rFonts w:ascii="Times New Roman" w:eastAsia="Times New Roman" w:hAnsi="Times New Roman" w:cs="Times New Roman"/>
+          <w:b/>
+          <w:bCs/>
+          <w:sz w:val="27"/>
+          <w:szCs w:val="27"/>
+          <w:lang w:val="fr-FR"/>
+        </w:rPr>
+        <w:t>Baking</w:t>
+      </w:r>
+      <w:proofErr w:type="spellEnd"/>
     </w:p>
     <w:p>
       <w:pPr>
@@ -1532,6 +2211,7 @@
           <w:bCs/>
           <w:sz w:val="24"/>
           <w:szCs w:val="24"/>
+          <w:lang w:val="fr-FR"/>
         </w:rPr>
       </w:pPr>
       <w:r>
@@ -1551,9 +2231,35 @@
           <w:bCs/>
           <w:sz w:val="24"/>
           <w:szCs w:val="24"/>
-        </w:rPr>
-        <w:t xml:space="preserve"> Objectif : Apprendre à </w:t>
-      </w:r>
+          <w:lang w:val="fr-FR"/>
+        </w:rPr>
+        <w:t xml:space="preserve"> </w:t>
+      </w:r>
+      <w:proofErr w:type="gramStart"/>
+      <w:r>
+        <w:rPr>
+          <w:rFonts w:ascii="Times New Roman" w:eastAsia="Times New Roman" w:hAnsi="Times New Roman" w:cs="Times New Roman"/>
+          <w:b/>
+          <w:bCs/>
+          <w:sz w:val="24"/>
+          <w:szCs w:val="24"/>
+          <w:lang w:val="fr-FR"/>
+        </w:rPr>
+        <w:t>Objectif :</w:t>
+      </w:r>
+      <w:proofErr w:type="gramEnd"/>
+      <w:r>
+        <w:rPr>
+          <w:rFonts w:ascii="Times New Roman" w:eastAsia="Times New Roman" w:hAnsi="Times New Roman" w:cs="Times New Roman"/>
+          <w:b/>
+          <w:bCs/>
+          <w:sz w:val="24"/>
+          <w:szCs w:val="24"/>
+          <w:lang w:val="fr-FR"/>
+        </w:rPr>
+        <w:t xml:space="preserve"> Apprendre à </w:t>
+      </w:r>
+      <w:proofErr w:type="spellStart"/>
       <w:r>
         <w:rPr>
           <w:rFonts w:ascii="Times New Roman" w:eastAsia="Times New Roman" w:hAnsi="Times New Roman" w:cs="Times New Roman"/>
@@ -1563,16 +2269,19 @@
           <w:iCs/>
           <w:sz w:val="24"/>
           <w:szCs w:val="24"/>
+          <w:lang w:val="fr-FR"/>
         </w:rPr>
         <w:t>baker</w:t>
       </w:r>
-      <w:r>
-        <w:rPr>
-          <w:rFonts w:ascii="Times New Roman" w:eastAsia="Times New Roman" w:hAnsi="Times New Roman" w:cs="Times New Roman"/>
-          <w:b/>
-          <w:bCs/>
-          <w:sz w:val="24"/>
-          <w:szCs w:val="24"/>
+      <w:proofErr w:type="spellEnd"/>
+      <w:r>
+        <w:rPr>
+          <w:rFonts w:ascii="Times New Roman" w:eastAsia="Times New Roman" w:hAnsi="Times New Roman" w:cs="Times New Roman"/>
+          <w:b/>
+          <w:bCs/>
+          <w:sz w:val="24"/>
+          <w:szCs w:val="24"/>
+          <w:lang w:val="fr-FR"/>
         </w:rPr>
         <w:t xml:space="preserve"> des textures pour les performances VR</w:t>
       </w:r>
@@ -1607,8 +2316,20 @@
           <w:sz w:val="24"/>
           <w:szCs w:val="24"/>
         </w:rPr>
-        <w:t xml:space="preserve"> Concept :</w:t>
-      </w:r>
+        <w:t xml:space="preserve"> </w:t>
+      </w:r>
+      <w:proofErr w:type="gramStart"/>
+      <w:r>
+        <w:rPr>
+          <w:rFonts w:ascii="Times New Roman" w:eastAsia="Times New Roman" w:hAnsi="Times New Roman" w:cs="Times New Roman"/>
+          <w:b/>
+          <w:bCs/>
+          <w:sz w:val="24"/>
+          <w:szCs w:val="24"/>
+        </w:rPr>
+        <w:t>Concept :</w:t>
+      </w:r>
+      <w:proofErr w:type="gramEnd"/>
     </w:p>
     <w:p>
       <w:pPr>
@@ -1621,23 +2342,28 @@
           <w:rFonts w:ascii="Times New Roman" w:eastAsia="Times New Roman" w:hAnsi="Times New Roman" w:cs="Times New Roman"/>
           <w:sz w:val="24"/>
           <w:szCs w:val="24"/>
-        </w:rPr>
-      </w:pPr>
-      <w:r>
-        <w:rPr>
-          <w:rFonts w:ascii="Times New Roman" w:eastAsia="Times New Roman" w:hAnsi="Times New Roman" w:cs="Times New Roman"/>
-          <w:b/>
-          <w:bCs/>
-          <w:sz w:val="24"/>
-          <w:szCs w:val="24"/>
+          <w:lang w:val="fr-FR"/>
+        </w:rPr>
+      </w:pPr>
+      <w:proofErr w:type="spellStart"/>
+      <w:r>
+        <w:rPr>
+          <w:rFonts w:ascii="Times New Roman" w:eastAsia="Times New Roman" w:hAnsi="Times New Roman" w:cs="Times New Roman"/>
+          <w:b/>
+          <w:bCs/>
+          <w:sz w:val="24"/>
+          <w:szCs w:val="24"/>
+          <w:lang w:val="fr-FR"/>
         </w:rPr>
         <w:t>Baking</w:t>
       </w:r>
-      <w:r>
-        <w:rPr>
-          <w:rFonts w:ascii="Times New Roman" w:eastAsia="Times New Roman" w:hAnsi="Times New Roman" w:cs="Times New Roman"/>
-          <w:sz w:val="24"/>
-          <w:szCs w:val="24"/>
+      <w:proofErr w:type="spellEnd"/>
+      <w:r>
+        <w:rPr>
+          <w:rFonts w:ascii="Times New Roman" w:eastAsia="Times New Roman" w:hAnsi="Times New Roman" w:cs="Times New Roman"/>
+          <w:sz w:val="24"/>
+          <w:szCs w:val="24"/>
+          <w:lang w:val="fr-FR"/>
         </w:rPr>
         <w:t xml:space="preserve"> = enregistrer les effets (ombres, lumière, normales) dans une image → plus rapide à afficher en VR</w:t>
       </w:r>
@@ -1653,13 +2379,15 @@
           <w:rFonts w:ascii="Times New Roman" w:eastAsia="Times New Roman" w:hAnsi="Times New Roman" w:cs="Times New Roman"/>
           <w:sz w:val="24"/>
           <w:szCs w:val="24"/>
-        </w:rPr>
-      </w:pPr>
-      <w:r>
-        <w:rPr>
-          <w:rFonts w:ascii="Times New Roman" w:eastAsia="Times New Roman" w:hAnsi="Times New Roman" w:cs="Times New Roman"/>
-          <w:sz w:val="24"/>
-          <w:szCs w:val="24"/>
+          <w:lang w:val="fr-FR"/>
+        </w:rPr>
+      </w:pPr>
+      <w:r>
+        <w:rPr>
+          <w:rFonts w:ascii="Times New Roman" w:eastAsia="Times New Roman" w:hAnsi="Times New Roman" w:cs="Times New Roman"/>
+          <w:sz w:val="24"/>
+          <w:szCs w:val="24"/>
+          <w:lang w:val="fr-FR"/>
         </w:rPr>
         <w:t>On évite les calculs en temps réel</w:t>
       </w:r>
@@ -1676,16 +2404,30 @@
           <w:szCs w:val="24"/>
         </w:rPr>
       </w:pPr>
-      <w:r>
-        <w:rPr>
-          <w:rFonts w:ascii="Times New Roman" w:eastAsia="Times New Roman" w:hAnsi="Times New Roman" w:cs="Times New Roman"/>
-          <w:b/>
-          <w:bCs/>
-          <w:sz w:val="24"/>
-          <w:szCs w:val="24"/>
-        </w:rPr>
-        <w:t>Étapes :</w:t>
-      </w:r>
+      <w:proofErr w:type="spellStart"/>
+      <w:proofErr w:type="gramStart"/>
+      <w:r>
+        <w:rPr>
+          <w:rFonts w:ascii="Times New Roman" w:eastAsia="Times New Roman" w:hAnsi="Times New Roman" w:cs="Times New Roman"/>
+          <w:b/>
+          <w:bCs/>
+          <w:sz w:val="24"/>
+          <w:szCs w:val="24"/>
+        </w:rPr>
+        <w:t>Étapes</w:t>
+      </w:r>
+      <w:proofErr w:type="spellEnd"/>
+      <w:r>
+        <w:rPr>
+          <w:rFonts w:ascii="Times New Roman" w:eastAsia="Times New Roman" w:hAnsi="Times New Roman" w:cs="Times New Roman"/>
+          <w:b/>
+          <w:bCs/>
+          <w:sz w:val="24"/>
+          <w:szCs w:val="24"/>
+        </w:rPr>
+        <w:t xml:space="preserve"> :</w:t>
+      </w:r>
+      <w:proofErr w:type="gramEnd"/>
     </w:p>
     <w:p>
       <w:pPr>
@@ -1698,13 +2440,15 @@
           <w:rFonts w:ascii="Times New Roman" w:eastAsia="Times New Roman" w:hAnsi="Times New Roman" w:cs="Times New Roman"/>
           <w:sz w:val="24"/>
           <w:szCs w:val="24"/>
-        </w:rPr>
-      </w:pPr>
-      <w:r>
-        <w:rPr>
-          <w:rFonts w:ascii="Times New Roman" w:eastAsia="Times New Roman" w:hAnsi="Times New Roman" w:cs="Times New Roman"/>
-          <w:sz w:val="24"/>
-          <w:szCs w:val="24"/>
+          <w:lang w:val="fr-FR"/>
+        </w:rPr>
+      </w:pPr>
+      <w:r>
+        <w:rPr>
+          <w:rFonts w:ascii="Times New Roman" w:eastAsia="Times New Roman" w:hAnsi="Times New Roman" w:cs="Times New Roman"/>
+          <w:sz w:val="24"/>
+          <w:szCs w:val="24"/>
+          <w:lang w:val="fr-FR"/>
         </w:rPr>
         <w:lastRenderedPageBreak/>
         <w:t>Crée une scène simple avec un éclairage (ex : lampe et cube)</w:t>
@@ -1721,13 +2465,15 @@
           <w:rFonts w:ascii="Times New Roman" w:eastAsia="Times New Roman" w:hAnsi="Times New Roman" w:cs="Times New Roman"/>
           <w:sz w:val="24"/>
           <w:szCs w:val="24"/>
-        </w:rPr>
-      </w:pPr>
-      <w:r>
-        <w:rPr>
-          <w:rFonts w:ascii="Times New Roman" w:eastAsia="Times New Roman" w:hAnsi="Times New Roman" w:cs="Times New Roman"/>
-          <w:sz w:val="24"/>
-          <w:szCs w:val="24"/>
+          <w:lang w:val="fr-FR"/>
+        </w:rPr>
+      </w:pPr>
+      <w:r>
+        <w:rPr>
+          <w:rFonts w:ascii="Times New Roman" w:eastAsia="Times New Roman" w:hAnsi="Times New Roman" w:cs="Times New Roman"/>
+          <w:sz w:val="24"/>
+          <w:szCs w:val="24"/>
+          <w:lang w:val="fr-FR"/>
         </w:rPr>
         <w:t xml:space="preserve">Applique une </w:t>
       </w:r>
@@ -1738,6 +2484,7 @@
           <w:bCs/>
           <w:sz w:val="24"/>
           <w:szCs w:val="24"/>
+          <w:lang w:val="fr-FR"/>
         </w:rPr>
         <w:t>nouvelle image</w:t>
       </w:r>
@@ -1746,8 +2493,29 @@
           <w:rFonts w:ascii="Times New Roman" w:eastAsia="Times New Roman" w:hAnsi="Times New Roman" w:cs="Times New Roman"/>
           <w:sz w:val="24"/>
           <w:szCs w:val="24"/>
-        </w:rPr>
-        <w:t xml:space="preserve"> à ton cube dans le Shader Editor</w:t>
+          <w:lang w:val="fr-FR"/>
+        </w:rPr>
+        <w:t xml:space="preserve"> à ton cube dans le </w:t>
+      </w:r>
+      <w:proofErr w:type="spellStart"/>
+      <w:r>
+        <w:rPr>
+          <w:rFonts w:ascii="Times New Roman" w:eastAsia="Times New Roman" w:hAnsi="Times New Roman" w:cs="Times New Roman"/>
+          <w:sz w:val="24"/>
+          <w:szCs w:val="24"/>
+          <w:lang w:val="fr-FR"/>
+        </w:rPr>
+        <w:t>Shader</w:t>
+      </w:r>
+      <w:proofErr w:type="spellEnd"/>
+      <w:r>
+        <w:rPr>
+          <w:rFonts w:ascii="Times New Roman" w:eastAsia="Times New Roman" w:hAnsi="Times New Roman" w:cs="Times New Roman"/>
+          <w:sz w:val="24"/>
+          <w:szCs w:val="24"/>
+          <w:lang w:val="fr-FR"/>
+        </w:rPr>
+        <w:t xml:space="preserve"> Editor</w:t>
       </w:r>
     </w:p>
     <w:p>
@@ -1763,13 +2531,41 @@
           <w:szCs w:val="24"/>
         </w:rPr>
       </w:pPr>
-      <w:r>
-        <w:rPr>
-          <w:rFonts w:ascii="Times New Roman" w:eastAsia="Times New Roman" w:hAnsi="Times New Roman" w:cs="Times New Roman"/>
-          <w:sz w:val="24"/>
-          <w:szCs w:val="24"/>
-        </w:rPr>
-        <w:t xml:space="preserve">Va dans </w:t>
+      <w:proofErr w:type="spellStart"/>
+      <w:r>
+        <w:rPr>
+          <w:rFonts w:ascii="Times New Roman" w:eastAsia="Times New Roman" w:hAnsi="Times New Roman" w:cs="Times New Roman"/>
+          <w:sz w:val="24"/>
+          <w:szCs w:val="24"/>
+        </w:rPr>
+        <w:t>Va</w:t>
+      </w:r>
+      <w:proofErr w:type="spellEnd"/>
+      <w:r>
+        <w:rPr>
+          <w:rFonts w:ascii="Times New Roman" w:eastAsia="Times New Roman" w:hAnsi="Times New Roman" w:cs="Times New Roman"/>
+          <w:sz w:val="24"/>
+          <w:szCs w:val="24"/>
+        </w:rPr>
+        <w:t xml:space="preserve"> </w:t>
+      </w:r>
+      <w:proofErr w:type="spellStart"/>
+      <w:r>
+        <w:rPr>
+          <w:rFonts w:ascii="Times New Roman" w:eastAsia="Times New Roman" w:hAnsi="Times New Roman" w:cs="Times New Roman"/>
+          <w:sz w:val="24"/>
+          <w:szCs w:val="24"/>
+        </w:rPr>
+        <w:t>dans</w:t>
+      </w:r>
+      <w:proofErr w:type="spellEnd"/>
+      <w:r>
+        <w:rPr>
+          <w:rFonts w:ascii="Times New Roman" w:eastAsia="Times New Roman" w:hAnsi="Times New Roman" w:cs="Times New Roman"/>
+          <w:sz w:val="24"/>
+          <w:szCs w:val="24"/>
+        </w:rPr>
+        <w:t xml:space="preserve"> </w:t>
       </w:r>
       <w:r>
         <w:rPr>
@@ -1793,13 +2589,23 @@
           <w:szCs w:val="24"/>
         </w:rPr>
       </w:pPr>
-      <w:r>
-        <w:rPr>
-          <w:rFonts w:ascii="Times New Roman" w:eastAsia="Times New Roman" w:hAnsi="Times New Roman" w:cs="Times New Roman"/>
-          <w:sz w:val="24"/>
-          <w:szCs w:val="24"/>
-        </w:rPr>
-        <w:t>Choisis “</w:t>
+      <w:proofErr w:type="spellStart"/>
+      <w:r>
+        <w:rPr>
+          <w:rFonts w:ascii="Times New Roman" w:eastAsia="Times New Roman" w:hAnsi="Times New Roman" w:cs="Times New Roman"/>
+          <w:sz w:val="24"/>
+          <w:szCs w:val="24"/>
+        </w:rPr>
+        <w:t>Choisis</w:t>
+      </w:r>
+      <w:proofErr w:type="spellEnd"/>
+      <w:r>
+        <w:rPr>
+          <w:rFonts w:ascii="Times New Roman" w:eastAsia="Times New Roman" w:hAnsi="Times New Roman" w:cs="Times New Roman"/>
+          <w:sz w:val="24"/>
+          <w:szCs w:val="24"/>
+        </w:rPr>
+        <w:t xml:space="preserve"> “</w:t>
       </w:r>
       <w:r>
         <w:rPr>
@@ -1831,13 +2637,15 @@
           <w:rFonts w:ascii="Times New Roman" w:eastAsia="Times New Roman" w:hAnsi="Times New Roman" w:cs="Times New Roman"/>
           <w:sz w:val="24"/>
           <w:szCs w:val="24"/>
-        </w:rPr>
-      </w:pPr>
-      <w:r>
-        <w:rPr>
-          <w:rFonts w:ascii="Times New Roman" w:eastAsia="Times New Roman" w:hAnsi="Times New Roman" w:cs="Times New Roman"/>
-          <w:sz w:val="24"/>
-          <w:szCs w:val="24"/>
+          <w:lang w:val="fr-FR"/>
+        </w:rPr>
+      </w:pPr>
+      <w:r>
+        <w:rPr>
+          <w:rFonts w:ascii="Times New Roman" w:eastAsia="Times New Roman" w:hAnsi="Times New Roman" w:cs="Times New Roman"/>
+          <w:sz w:val="24"/>
+          <w:szCs w:val="24"/>
+          <w:lang w:val="fr-FR"/>
         </w:rPr>
         <w:t>Observe l’image créée → elle contient les infos de lumière !</w:t>
       </w:r>
@@ -1872,6 +2680,7 @@
           <w:bCs/>
           <w:sz w:val="27"/>
           <w:szCs w:val="27"/>
+          <w:lang w:val="fr-FR"/>
         </w:rPr>
       </w:pPr>
       <w:r>
@@ -1881,17 +2690,29 @@
           <w:bCs/>
           <w:sz w:val="27"/>
           <w:szCs w:val="27"/>
-        </w:rPr>
-        <w:t>⚔️</w:t>
-      </w:r>
-      <w:r>
-        <w:rPr>
-          <w:rFonts w:ascii="Times New Roman" w:eastAsia="Times New Roman" w:hAnsi="Times New Roman" w:cs="Times New Roman"/>
+          <w:lang w:val="fr-FR"/>
+        </w:rPr>
+        <w:t>⚔</w:t>
+      </w:r>
+      <w:r>
+        <w:rPr>
+          <w:rFonts w:ascii="Segoe UI Symbol" w:eastAsia="Times New Roman" w:hAnsi="Segoe UI Symbol" w:cs="Segoe UI Symbol"/>
           <w:b/>
           <w:bCs/>
           <w:sz w:val="27"/>
           <w:szCs w:val="27"/>
         </w:rPr>
+        <w:t>️</w:t>
+      </w:r>
+      <w:r>
+        <w:rPr>
+          <w:rFonts w:ascii="Times New Roman" w:eastAsia="Times New Roman" w:hAnsi="Times New Roman" w:cs="Times New Roman"/>
+          <w:b/>
+          <w:bCs/>
+          <w:sz w:val="27"/>
+          <w:szCs w:val="27"/>
+          <w:lang w:val="fr-FR"/>
+        </w:rPr>
         <w:t xml:space="preserve"> Jour 10 : Le Défi de la Vallée Flottante</w:t>
       </w:r>
     </w:p>
@@ -1905,6 +2726,7 @@
           <w:bCs/>
           <w:sz w:val="24"/>
           <w:szCs w:val="24"/>
+          <w:lang w:val="fr-FR"/>
         </w:rPr>
       </w:pPr>
       <w:r>
@@ -1924,8 +2746,57 @@
           <w:bCs/>
           <w:sz w:val="24"/>
           <w:szCs w:val="24"/>
-        </w:rPr>
-        <w:t xml:space="preserve"> Objectif : Créer ta première scène VR-ready complète</w:t>
+          <w:lang w:val="fr-FR"/>
+        </w:rPr>
+        <w:t xml:space="preserve"> </w:t>
+      </w:r>
+      <w:proofErr w:type="gramStart"/>
+      <w:r>
+        <w:rPr>
+          <w:rFonts w:ascii="Times New Roman" w:eastAsia="Times New Roman" w:hAnsi="Times New Roman" w:cs="Times New Roman"/>
+          <w:b/>
+          <w:bCs/>
+          <w:sz w:val="24"/>
+          <w:szCs w:val="24"/>
+          <w:lang w:val="fr-FR"/>
+        </w:rPr>
+        <w:t>Objectif :</w:t>
+      </w:r>
+      <w:proofErr w:type="gramEnd"/>
+      <w:r>
+        <w:rPr>
+          <w:rFonts w:ascii="Times New Roman" w:eastAsia="Times New Roman" w:hAnsi="Times New Roman" w:cs="Times New Roman"/>
+          <w:b/>
+          <w:bCs/>
+          <w:sz w:val="24"/>
+          <w:szCs w:val="24"/>
+          <w:lang w:val="fr-FR"/>
+        </w:rPr>
+        <w:t xml:space="preserve"> Créer ta première scène VR-</w:t>
+      </w:r>
+      <w:proofErr w:type="spellStart"/>
+      <w:r>
+        <w:rPr>
+          <w:rFonts w:ascii="Times New Roman" w:eastAsia="Times New Roman" w:hAnsi="Times New Roman" w:cs="Times New Roman"/>
+          <w:b/>
+          <w:bCs/>
+          <w:sz w:val="24"/>
+          <w:szCs w:val="24"/>
+          <w:lang w:val="fr-FR"/>
+        </w:rPr>
+        <w:t>ready</w:t>
+      </w:r>
+      <w:proofErr w:type="spellEnd"/>
+      <w:r>
+        <w:rPr>
+          <w:rFonts w:ascii="Times New Roman" w:eastAsia="Times New Roman" w:hAnsi="Times New Roman" w:cs="Times New Roman"/>
+          <w:b/>
+          <w:bCs/>
+          <w:sz w:val="24"/>
+          <w:szCs w:val="24"/>
+          <w:lang w:val="fr-FR"/>
+        </w:rPr>
+        <w:t xml:space="preserve"> complète</w:t>
       </w:r>
     </w:p>
     <w:p>
@@ -1948,8 +2819,20 @@
           <w:sz w:val="24"/>
           <w:szCs w:val="24"/>
         </w:rPr>
-        <w:t>Ta mission :</w:t>
-      </w:r>
+        <w:t xml:space="preserve">Ta </w:t>
+      </w:r>
+      <w:proofErr w:type="gramStart"/>
+      <w:r>
+        <w:rPr>
+          <w:rFonts w:ascii="Times New Roman" w:eastAsia="Times New Roman" w:hAnsi="Times New Roman" w:cs="Times New Roman"/>
+          <w:b/>
+          <w:bCs/>
+          <w:sz w:val="24"/>
+          <w:szCs w:val="24"/>
+        </w:rPr>
+        <w:t>mission :</w:t>
+      </w:r>
+      <w:proofErr w:type="gramEnd"/>
     </w:p>
     <w:p>
       <w:pPr>
@@ -1962,13 +2845,15 @@
           <w:rFonts w:ascii="Times New Roman" w:eastAsia="Times New Roman" w:hAnsi="Times New Roman" w:cs="Times New Roman"/>
           <w:sz w:val="24"/>
           <w:szCs w:val="24"/>
-        </w:rPr>
-      </w:pPr>
-      <w:r>
-        <w:rPr>
-          <w:rFonts w:ascii="Times New Roman" w:eastAsia="Times New Roman" w:hAnsi="Times New Roman" w:cs="Times New Roman"/>
-          <w:sz w:val="24"/>
-          <w:szCs w:val="24"/>
+          <w:lang w:val="fr-FR"/>
+        </w:rPr>
+      </w:pPr>
+      <w:r>
+        <w:rPr>
+          <w:rFonts w:ascii="Times New Roman" w:eastAsia="Times New Roman" w:hAnsi="Times New Roman" w:cs="Times New Roman"/>
+          <w:sz w:val="24"/>
+          <w:szCs w:val="24"/>
+          <w:lang w:val="fr-FR"/>
         </w:rPr>
         <w:t xml:space="preserve">Crée une </w:t>
       </w:r>
@@ -1979,6 +2864,7 @@
           <w:bCs/>
           <w:sz w:val="24"/>
           <w:szCs w:val="24"/>
+          <w:lang w:val="fr-FR"/>
         </w:rPr>
         <w:t>petite île flottante</w:t>
       </w:r>
@@ -1987,9 +2873,21 @@
           <w:rFonts w:ascii="Times New Roman" w:eastAsia="Times New Roman" w:hAnsi="Times New Roman" w:cs="Times New Roman"/>
           <w:sz w:val="24"/>
           <w:szCs w:val="24"/>
+          <w:lang w:val="fr-FR"/>
         </w:rPr>
         <w:t xml:space="preserve"> avec :</w:t>
       </w:r>
+      <w:r>
+        <w:rPr>
+          <w:rFonts w:ascii="Times New Roman" w:eastAsia="Times New Roman" w:hAnsi="Times New Roman" w:cs="Times New Roman"/>
+          <w:sz w:val="24"/>
+          <w:szCs w:val="24"/>
+          <w:lang w:val="fr-FR"/>
+        </w:rPr>
+        <w:tab/>
+      </w:r>
+      <w:bookmarkStart w:id="0" w:name="_GoBack"/>
+      <w:bookmarkEnd w:id="0"/>
     </w:p>
     <w:p>
       <w:pPr>
@@ -2010,7 +2908,25 @@
           <w:sz w:val="24"/>
           <w:szCs w:val="24"/>
         </w:rPr>
-        <w:t>Terrain (Plane sculpté ou simple)</w:t>
+        <w:t xml:space="preserve">Un </w:t>
+      </w:r>
+      <w:proofErr w:type="spellStart"/>
+      <w:r>
+        <w:rPr>
+          <w:rFonts w:ascii="Times New Roman" w:eastAsia="Times New Roman" w:hAnsi="Times New Roman" w:cs="Times New Roman"/>
+          <w:sz w:val="24"/>
+          <w:szCs w:val="24"/>
+        </w:rPr>
+        <w:t>bâtiment</w:t>
+      </w:r>
+      <w:proofErr w:type="spellEnd"/>
+      <w:r>
+        <w:rPr>
+          <w:rFonts w:ascii="Times New Roman" w:eastAsia="Times New Roman" w:hAnsi="Times New Roman" w:cs="Times New Roman"/>
+          <w:sz w:val="24"/>
+          <w:szCs w:val="24"/>
+        </w:rPr>
+        <w:t xml:space="preserve"> low-poly</w:t>
       </w:r>
     </w:p>
     <w:p>
@@ -2026,35 +2942,41 @@
           <w:szCs w:val="24"/>
         </w:rPr>
       </w:pPr>
-      <w:r>
-        <w:rPr>
-          <w:rFonts w:ascii="Times New Roman" w:eastAsia="Times New Roman" w:hAnsi="Times New Roman" w:cs="Times New Roman"/>
-          <w:sz w:val="24"/>
-          <w:szCs w:val="24"/>
-        </w:rPr>
-        <w:t>Un bâtiment low-poly</w:t>
-      </w:r>
-    </w:p>
-    <w:p>
-      <w:pPr>
-        <w:numPr>
-          <w:ilvl w:val="1"/>
-          <w:numId w:val="10"/>
-        </w:numPr>
-        <w:spacing w:before="100" w:beforeAutospacing="1" w:after="100" w:afterAutospacing="1" w:line="240" w:lineRule="auto"/>
-        <w:rPr>
-          <w:rFonts w:ascii="Times New Roman" w:eastAsia="Times New Roman" w:hAnsi="Times New Roman" w:cs="Times New Roman"/>
-          <w:sz w:val="24"/>
-          <w:szCs w:val="24"/>
-        </w:rPr>
-      </w:pPr>
-      <w:r>
-        <w:rPr>
-          <w:rFonts w:ascii="Times New Roman" w:eastAsia="Times New Roman" w:hAnsi="Times New Roman" w:cs="Times New Roman"/>
-          <w:sz w:val="24"/>
-          <w:szCs w:val="24"/>
-        </w:rPr>
-        <w:t>Quelques éléments de décor</w:t>
+      <w:proofErr w:type="spellStart"/>
+      <w:r>
+        <w:rPr>
+          <w:rFonts w:ascii="Times New Roman" w:eastAsia="Times New Roman" w:hAnsi="Times New Roman" w:cs="Times New Roman"/>
+          <w:sz w:val="24"/>
+          <w:szCs w:val="24"/>
+        </w:rPr>
+        <w:t>Quelques</w:t>
+      </w:r>
+      <w:proofErr w:type="spellEnd"/>
+      <w:r>
+        <w:rPr>
+          <w:rFonts w:ascii="Times New Roman" w:eastAsia="Times New Roman" w:hAnsi="Times New Roman" w:cs="Times New Roman"/>
+          <w:sz w:val="24"/>
+          <w:szCs w:val="24"/>
+        </w:rPr>
+        <w:t xml:space="preserve"> </w:t>
+      </w:r>
+      <w:proofErr w:type="spellStart"/>
+      <w:r>
+        <w:rPr>
+          <w:rFonts w:ascii="Times New Roman" w:eastAsia="Times New Roman" w:hAnsi="Times New Roman" w:cs="Times New Roman"/>
+          <w:sz w:val="24"/>
+          <w:szCs w:val="24"/>
+        </w:rPr>
+        <w:t>éléments</w:t>
+      </w:r>
+      <w:proofErr w:type="spellEnd"/>
+      <w:r>
+        <w:rPr>
+          <w:rFonts w:ascii="Times New Roman" w:eastAsia="Times New Roman" w:hAnsi="Times New Roman" w:cs="Times New Roman"/>
+          <w:sz w:val="24"/>
+          <w:szCs w:val="24"/>
+        </w:rPr>
+        <w:t xml:space="preserve"> de décor</w:t>
       </w:r>
     </w:p>
     <w:p>
@@ -2076,8 +2998,36 @@
           <w:sz w:val="24"/>
           <w:szCs w:val="24"/>
         </w:rPr>
-        <w:t>UV-unwrap tous les objets</w:t>
-      </w:r>
+        <w:t xml:space="preserve">UV-unwrap </w:t>
+      </w:r>
+      <w:proofErr w:type="spellStart"/>
+      <w:r>
+        <w:rPr>
+          <w:rFonts w:ascii="Times New Roman" w:eastAsia="Times New Roman" w:hAnsi="Times New Roman" w:cs="Times New Roman"/>
+          <w:sz w:val="24"/>
+          <w:szCs w:val="24"/>
+        </w:rPr>
+        <w:t>tous</w:t>
+      </w:r>
+      <w:proofErr w:type="spellEnd"/>
+      <w:r>
+        <w:rPr>
+          <w:rFonts w:ascii="Times New Roman" w:eastAsia="Times New Roman" w:hAnsi="Times New Roman" w:cs="Times New Roman"/>
+          <w:sz w:val="24"/>
+          <w:szCs w:val="24"/>
+        </w:rPr>
+        <w:t xml:space="preserve"> les </w:t>
+      </w:r>
+      <w:proofErr w:type="spellStart"/>
+      <w:r>
+        <w:rPr>
+          <w:rFonts w:ascii="Times New Roman" w:eastAsia="Times New Roman" w:hAnsi="Times New Roman" w:cs="Times New Roman"/>
+          <w:sz w:val="24"/>
+          <w:szCs w:val="24"/>
+        </w:rPr>
+        <w:t>objets</w:t>
+      </w:r>
+      <w:proofErr w:type="spellEnd"/>
     </w:p>
     <w:p>
       <w:pPr>
@@ -2132,15 +3082,45 @@
           <w:sz w:val="24"/>
           <w:szCs w:val="24"/>
         </w:rPr>
-        <w:t>Bake l’éclairage</w:t>
-      </w:r>
-      <w:r>
-        <w:rPr>
-          <w:rFonts w:ascii="Times New Roman" w:eastAsia="Times New Roman" w:hAnsi="Times New Roman" w:cs="Times New Roman"/>
-          <w:sz w:val="24"/>
-          <w:szCs w:val="24"/>
-        </w:rPr>
-        <w:t xml:space="preserve"> si possible</w:t>
+        <w:t xml:space="preserve">Bake </w:t>
+      </w:r>
+      <w:proofErr w:type="spellStart"/>
+      <w:r>
+        <w:rPr>
+          <w:rFonts w:ascii="Times New Roman" w:eastAsia="Times New Roman" w:hAnsi="Times New Roman" w:cs="Times New Roman"/>
+          <w:b/>
+          <w:bCs/>
+          <w:sz w:val="24"/>
+          <w:szCs w:val="24"/>
+        </w:rPr>
+        <w:t>l’éclairage</w:t>
+      </w:r>
+      <w:proofErr w:type="spellEnd"/>
+      <w:r>
+        <w:rPr>
+          <w:rFonts w:ascii="Times New Roman" w:eastAsia="Times New Roman" w:hAnsi="Times New Roman" w:cs="Times New Roman"/>
+          <w:sz w:val="24"/>
+          <w:szCs w:val="24"/>
+        </w:rPr>
+        <w:t xml:space="preserve"> </w:t>
+      </w:r>
+      <w:proofErr w:type="spellStart"/>
+      <w:r>
+        <w:rPr>
+          <w:rFonts w:ascii="Times New Roman" w:eastAsia="Times New Roman" w:hAnsi="Times New Roman" w:cs="Times New Roman"/>
+          <w:sz w:val="24"/>
+          <w:szCs w:val="24"/>
+        </w:rPr>
+        <w:t>si</w:t>
+      </w:r>
+      <w:proofErr w:type="spellEnd"/>
+      <w:r>
+        <w:rPr>
+          <w:rFonts w:ascii="Times New Roman" w:eastAsia="Times New Roman" w:hAnsi="Times New Roman" w:cs="Times New Roman"/>
+          <w:sz w:val="24"/>
+          <w:szCs w:val="24"/>
+        </w:rPr>
+        <w:t xml:space="preserve"> possible</w:t>
       </w:r>
     </w:p>
     <w:p>
@@ -2154,13 +3134,15 @@
           <w:rFonts w:ascii="Times New Roman" w:eastAsia="Times New Roman" w:hAnsi="Times New Roman" w:cs="Times New Roman"/>
           <w:sz w:val="24"/>
           <w:szCs w:val="24"/>
-        </w:rPr>
-      </w:pPr>
-      <w:r>
-        <w:rPr>
-          <w:rFonts w:ascii="Times New Roman" w:eastAsia="Times New Roman" w:hAnsi="Times New Roman" w:cs="Times New Roman"/>
-          <w:sz w:val="24"/>
-          <w:szCs w:val="24"/>
+          <w:lang w:val="fr-FR"/>
+        </w:rPr>
+      </w:pPr>
+      <w:r>
+        <w:rPr>
+          <w:rFonts w:ascii="Times New Roman" w:eastAsia="Times New Roman" w:hAnsi="Times New Roman" w:cs="Times New Roman"/>
+          <w:sz w:val="24"/>
+          <w:szCs w:val="24"/>
+          <w:lang w:val="fr-FR"/>
         </w:rPr>
         <w:t xml:space="preserve">Organise le tout dans des </w:t>
       </w:r>
@@ -2171,6 +3153,7 @@
           <w:bCs/>
           <w:sz w:val="24"/>
           <w:szCs w:val="24"/>
+          <w:lang w:val="fr-FR"/>
         </w:rPr>
         <w:t>collections claires</w:t>
       </w:r>
@@ -2182,6 +3165,7 @@
           <w:rFonts w:ascii="Times New Roman" w:eastAsia="Times New Roman" w:hAnsi="Times New Roman" w:cs="Times New Roman"/>
           <w:sz w:val="24"/>
           <w:szCs w:val="24"/>
+          <w:lang w:val="fr-FR"/>
         </w:rPr>
       </w:pPr>
       <w:r>
@@ -2197,6 +3181,7 @@
           <w:rFonts w:ascii="Times New Roman" w:eastAsia="Times New Roman" w:hAnsi="Times New Roman" w:cs="Times New Roman"/>
           <w:sz w:val="24"/>
           <w:szCs w:val="24"/>
+          <w:lang w:val="fr-FR"/>
         </w:rPr>
         <w:t xml:space="preserve"> </w:t>
       </w:r>
@@ -2207,16 +3192,42 @@
           <w:bCs/>
           <w:sz w:val="24"/>
           <w:szCs w:val="24"/>
-        </w:rPr>
-        <w:t>Boss Fight</w:t>
-      </w:r>
-      <w:r>
-        <w:rPr>
-          <w:rFonts w:ascii="Times New Roman" w:eastAsia="Times New Roman" w:hAnsi="Times New Roman" w:cs="Times New Roman"/>
-          <w:sz w:val="24"/>
-          <w:szCs w:val="24"/>
-        </w:rPr>
-        <w:t xml:space="preserve"> : Rends une image de la scène (vue de haut ou caméra VR), je te donne mon feedback et mes conseils d’optimisation.</w:t>
+          <w:lang w:val="fr-FR"/>
+        </w:rPr>
+        <w:t xml:space="preserve">Boss </w:t>
+      </w:r>
+      <w:proofErr w:type="spellStart"/>
+      <w:proofErr w:type="gramStart"/>
+      <w:r>
+        <w:rPr>
+          <w:rFonts w:ascii="Times New Roman" w:eastAsia="Times New Roman" w:hAnsi="Times New Roman" w:cs="Times New Roman"/>
+          <w:b/>
+          <w:bCs/>
+          <w:sz w:val="24"/>
+          <w:szCs w:val="24"/>
+          <w:lang w:val="fr-FR"/>
+        </w:rPr>
+        <w:t>Fight</w:t>
+      </w:r>
+      <w:proofErr w:type="spellEnd"/>
+      <w:r>
+        <w:rPr>
+          <w:rFonts w:ascii="Times New Roman" w:eastAsia="Times New Roman" w:hAnsi="Times New Roman" w:cs="Times New Roman"/>
+          <w:sz w:val="24"/>
+          <w:szCs w:val="24"/>
+          <w:lang w:val="fr-FR"/>
+        </w:rPr>
+        <w:t xml:space="preserve"> :</w:t>
+      </w:r>
+      <w:proofErr w:type="gramEnd"/>
+      <w:r>
+        <w:rPr>
+          <w:rFonts w:ascii="Times New Roman" w:eastAsia="Times New Roman" w:hAnsi="Times New Roman" w:cs="Times New Roman"/>
+          <w:sz w:val="24"/>
+          <w:szCs w:val="24"/>
+          <w:lang w:val="fr-FR"/>
+        </w:rPr>
+        <w:t xml:space="preserve"> Rends une image de la scène (vue de haut ou caméra VR), je te donne mon feedback et mes conseils d’optimisation.</w:t>
       </w:r>
     </w:p>
     <w:p>
@@ -2249,6 +3260,7 @@
           <w:bCs/>
           <w:sz w:val="36"/>
           <w:szCs w:val="36"/>
+          <w:lang w:val="fr-FR"/>
         </w:rPr>
       </w:pPr>
       <w:r>
@@ -2259,8 +3271,32 @@
           <w:sz w:val="36"/>
           <w:szCs w:val="36"/>
         </w:rPr>
-        <w:t>🧠 À la fin de cette semaine, tu auras appris à :</w:t>
-      </w:r>
+        <w:t>🧠</w:t>
+      </w:r>
+      <w:r>
+        <w:rPr>
+          <w:rFonts w:ascii="Times New Roman" w:eastAsia="Times New Roman" w:hAnsi="Times New Roman" w:cs="Times New Roman"/>
+          <w:b/>
+          <w:bCs/>
+          <w:sz w:val="36"/>
+          <w:szCs w:val="36"/>
+          <w:lang w:val="fr-FR"/>
+        </w:rPr>
+        <w:t xml:space="preserve"> À la fin de cette semaine, tu auras appris </w:t>
+      </w:r>
+      <w:proofErr w:type="gramStart"/>
+      <w:r>
+        <w:rPr>
+          <w:rFonts w:ascii="Times New Roman" w:eastAsia="Times New Roman" w:hAnsi="Times New Roman" w:cs="Times New Roman"/>
+          <w:b/>
+          <w:bCs/>
+          <w:sz w:val="36"/>
+          <w:szCs w:val="36"/>
+          <w:lang w:val="fr-FR"/>
+        </w:rPr>
+        <w:t>à :</w:t>
+      </w:r>
+      <w:proofErr w:type="gramEnd"/>
     </w:p>
     <w:p>
       <w:pPr>
@@ -2273,13 +3309,15 @@
           <w:rFonts w:ascii="Times New Roman" w:eastAsia="Times New Roman" w:hAnsi="Times New Roman" w:cs="Times New Roman"/>
           <w:sz w:val="24"/>
           <w:szCs w:val="24"/>
-        </w:rPr>
-      </w:pPr>
-      <w:r>
-        <w:rPr>
-          <w:rFonts w:ascii="Times New Roman" w:eastAsia="Times New Roman" w:hAnsi="Times New Roman" w:cs="Times New Roman"/>
-          <w:sz w:val="24"/>
-          <w:szCs w:val="24"/>
+          <w:lang w:val="fr-FR"/>
+        </w:rPr>
+      </w:pPr>
+      <w:r>
+        <w:rPr>
+          <w:rFonts w:ascii="Times New Roman" w:eastAsia="Times New Roman" w:hAnsi="Times New Roman" w:cs="Times New Roman"/>
+          <w:sz w:val="24"/>
+          <w:szCs w:val="24"/>
+          <w:lang w:val="fr-FR"/>
         </w:rPr>
         <w:t>Modéliser léger et clean pour la VR</w:t>
       </w:r>
@@ -2295,15 +3333,37 @@
           <w:rFonts w:ascii="Times New Roman" w:eastAsia="Times New Roman" w:hAnsi="Times New Roman" w:cs="Times New Roman"/>
           <w:sz w:val="24"/>
           <w:szCs w:val="24"/>
-        </w:rPr>
-      </w:pPr>
-      <w:r>
-        <w:rPr>
-          <w:rFonts w:ascii="Times New Roman" w:eastAsia="Times New Roman" w:hAnsi="Times New Roman" w:cs="Times New Roman"/>
-          <w:sz w:val="24"/>
-          <w:szCs w:val="24"/>
-        </w:rPr>
-        <w:t>Utiliser les modifiers à ton avantage</w:t>
+          <w:lang w:val="fr-FR"/>
+        </w:rPr>
+      </w:pPr>
+      <w:r>
+        <w:rPr>
+          <w:rFonts w:ascii="Times New Roman" w:eastAsia="Times New Roman" w:hAnsi="Times New Roman" w:cs="Times New Roman"/>
+          <w:sz w:val="24"/>
+          <w:szCs w:val="24"/>
+          <w:lang w:val="fr-FR"/>
+        </w:rPr>
+        <w:t xml:space="preserve">Utiliser les </w:t>
+      </w:r>
+      <w:proofErr w:type="spellStart"/>
+      <w:r>
+        <w:rPr>
+          <w:rFonts w:ascii="Times New Roman" w:eastAsia="Times New Roman" w:hAnsi="Times New Roman" w:cs="Times New Roman"/>
+          <w:sz w:val="24"/>
+          <w:szCs w:val="24"/>
+          <w:lang w:val="fr-FR"/>
+        </w:rPr>
+        <w:t>modifiers</w:t>
+      </w:r>
+      <w:proofErr w:type="spellEnd"/>
+      <w:r>
+        <w:rPr>
+          <w:rFonts w:ascii="Times New Roman" w:eastAsia="Times New Roman" w:hAnsi="Times New Roman" w:cs="Times New Roman"/>
+          <w:sz w:val="24"/>
+          <w:szCs w:val="24"/>
+          <w:lang w:val="fr-FR"/>
+        </w:rPr>
+        <w:t xml:space="preserve"> à ton avantage</w:t>
       </w:r>
     </w:p>
     <w:p>
@@ -2317,13 +3377,15 @@
           <w:rFonts w:ascii="Times New Roman" w:eastAsia="Times New Roman" w:hAnsi="Times New Roman" w:cs="Times New Roman"/>
           <w:sz w:val="24"/>
           <w:szCs w:val="24"/>
-        </w:rPr>
-      </w:pPr>
-      <w:r>
-        <w:rPr>
-          <w:rFonts w:ascii="Times New Roman" w:eastAsia="Times New Roman" w:hAnsi="Times New Roman" w:cs="Times New Roman"/>
-          <w:sz w:val="24"/>
-          <w:szCs w:val="24"/>
+          <w:lang w:val="fr-FR"/>
+        </w:rPr>
+      </w:pPr>
+      <w:r>
+        <w:rPr>
+          <w:rFonts w:ascii="Times New Roman" w:eastAsia="Times New Roman" w:hAnsi="Times New Roman" w:cs="Times New Roman"/>
+          <w:sz w:val="24"/>
+          <w:szCs w:val="24"/>
+          <w:lang w:val="fr-FR"/>
         </w:rPr>
         <w:t>Déplier les UV et appliquer des textures</w:t>
       </w:r>
@@ -2339,20 +3401,25 @@
           <w:rFonts w:ascii="Times New Roman" w:eastAsia="Times New Roman" w:hAnsi="Times New Roman" w:cs="Times New Roman"/>
           <w:sz w:val="24"/>
           <w:szCs w:val="24"/>
-        </w:rPr>
-      </w:pPr>
-      <w:r>
-        <w:rPr>
-          <w:rFonts w:ascii="Times New Roman" w:eastAsia="Times New Roman" w:hAnsi="Times New Roman" w:cs="Times New Roman"/>
-          <w:sz w:val="24"/>
-          <w:szCs w:val="24"/>
+          <w:lang w:val="fr-FR"/>
+        </w:rPr>
+      </w:pPr>
+      <w:r>
+        <w:rPr>
+          <w:rFonts w:ascii="Times New Roman" w:eastAsia="Times New Roman" w:hAnsi="Times New Roman" w:cs="Times New Roman"/>
+          <w:sz w:val="24"/>
+          <w:szCs w:val="24"/>
+          <w:lang w:val="fr-FR"/>
         </w:rPr>
         <w:t>Baker l’éclairage pour de vraies scènes VR optimisées</w:t>
       </w:r>
     </w:p>
     <w:p>
-      <w:bookmarkStart w:id="0" w:name="_GoBack"/>
-      <w:bookmarkEnd w:id="0"/>
+      <w:pPr>
+        <w:rPr>
+          <w:lang w:val="fr-FR"/>
+        </w:rPr>
+      </w:pPr>
     </w:p>
     <w:sectPr>
       <w:pgSz w:w="12240" w:h="15840"/>

</xml_diff>